<commit_message>
added sql to skills
</commit_message>
<xml_diff>
--- a/documents/Ivan Sepulveda_s Resume.docx
+++ b/documents/Ivan Sepulveda_s Resume.docx
@@ -832,7 +832,6 @@
           <w:rFonts w:ascii="Times New Roman" w:hAnsi="Times New Roman" w:cs="Times New Roman"/>
         </w:rPr>
       </w:pPr>
-      <w:bookmarkStart w:id="0" w:name="_GoBack"/>
       <w:r>
         <w:rPr>
           <w:rFonts w:ascii="Times New Roman" w:hAnsi="Times New Roman" w:cs="Times New Roman"/>
@@ -867,14 +866,7 @@
         <w:rPr>
           <w:rFonts w:ascii="Times New Roman" w:hAnsi="Times New Roman" w:cs="Times New Roman"/>
         </w:rPr>
-        <w:t xml:space="preserve"> sharp metal </w:t>
-      </w:r>
-      <w:bookmarkEnd w:id="0"/>
-      <w:r>
-        <w:rPr>
-          <w:rFonts w:ascii="Times New Roman" w:hAnsi="Times New Roman" w:cs="Times New Roman"/>
-        </w:rPr>
-        <w:t>alloy tip</w:t>
+        <w:t xml:space="preserve"> sharp metal alloy tip</w:t>
       </w:r>
       <w:r>
         <w:rPr>
@@ -1683,7 +1675,21 @@
         <w:rPr>
           <w:rFonts w:ascii="Times New Roman" w:hAnsi="Times New Roman" w:cs="Times New Roman"/>
         </w:rPr>
-        <w:t xml:space="preserve">Python, Java, HTML, CSS, </w:t>
+        <w:t>Python, Java,</w:t>
+      </w:r>
+      <w:r>
+        <w:rPr>
+          <w:rFonts w:ascii="Times New Roman" w:hAnsi="Times New Roman" w:cs="Times New Roman"/>
+        </w:rPr>
+        <w:t xml:space="preserve"> SQL,</w:t>
+      </w:r>
+      <w:bookmarkStart w:id="0" w:name="_GoBack"/>
+      <w:bookmarkEnd w:id="0"/>
+      <w:r>
+        <w:rPr>
+          <w:rFonts w:ascii="Times New Roman" w:hAnsi="Times New Roman" w:cs="Times New Roman"/>
+        </w:rPr>
+        <w:t xml:space="preserve"> HTML, CSS, </w:t>
       </w:r>
       <w:r>
         <w:rPr>
@@ -3919,7 +3925,7 @@
 </file>
 
 <file path=customXml/itemProps1.xml><?xml version="1.0" encoding="utf-8"?>
-<ds:datastoreItem xmlns:ds="http://schemas.openxmlformats.org/officeDocument/2006/customXml" ds:itemID="{670507D4-3EBD-487F-8C61-499FC28DDBF4}">
+<ds:datastoreItem xmlns:ds="http://schemas.openxmlformats.org/officeDocument/2006/customXml" ds:itemID="{A50F88DB-9C6E-454C-A2D3-066C1687D764}">
   <ds:schemaRefs>
     <ds:schemaRef ds:uri="http://schemas.openxmlformats.org/officeDocument/2006/bibliography"/>
   </ds:schemaRefs>

</xml_diff>

<commit_message>
added no jekyll file
</commit_message>
<xml_diff>
--- a/documents/Ivan Sepulveda_s Resume.docx
+++ b/documents/Ivan Sepulveda_s Resume.docx
@@ -1,6 +1,6 @@
 
 <file path=word/document.xml><?xml version="1.0" encoding="utf-8"?>
-<w:document xmlns:wpc="http://schemas.microsoft.com/office/word/2010/wordprocessingCanvas" xmlns:cx="http://schemas.microsoft.com/office/drawing/2014/chartex" xmlns:cx1="http://schemas.microsoft.com/office/drawing/2015/9/8/chartex" xmlns:cx2="http://schemas.microsoft.com/office/drawing/2015/10/21/chartex" xmlns:cx3="http://schemas.microsoft.com/office/drawing/2016/5/9/chartex" xmlns:cx4="http://schemas.microsoft.com/office/drawing/2016/5/10/chartex" xmlns:cx5="http://schemas.microsoft.com/office/drawing/2016/5/11/chartex" xmlns:cx6="http://schemas.microsoft.com/office/drawing/2016/5/12/chartex" xmlns:cx7="http://schemas.microsoft.com/office/drawing/2016/5/13/chartex" xmlns:cx8="http://schemas.microsoft.com/office/drawing/2016/5/14/chartex" xmlns:mc="http://schemas.openxmlformats.org/markup-compatibility/2006" xmlns:aink="http://schemas.microsoft.com/office/drawing/2016/ink" xmlns:am3d="http://schemas.microsoft.com/office/drawing/2017/model3d" xmlns:o="urn:schemas-microsoft-com:office:office" xmlns:r="http://schemas.openxmlformats.org/officeDocument/2006/relationships" xmlns:m="http://schemas.openxmlformats.org/officeDocument/2006/math" xmlns:v="urn:schemas-microsoft-com:vml" xmlns:wp14="http://schemas.microsoft.com/office/word/2010/wordprocessingDrawing" xmlns:wp="http://schemas.openxmlformats.org/drawingml/2006/wordprocessingDrawing" xmlns:w10="urn:schemas-microsoft-com:office:word" xmlns:w="http://schemas.openxmlformats.org/wordprocessingml/2006/main" xmlns:w14="http://schemas.microsoft.com/office/word/2010/wordml" xmlns:w15="http://schemas.microsoft.com/office/word/2012/wordml" xmlns:w16cid="http://schemas.microsoft.com/office/word/2016/wordml/cid" xmlns:w16se="http://schemas.microsoft.com/office/word/2015/wordml/symex" xmlns:wpg="http://schemas.microsoft.com/office/word/2010/wordprocessingGroup" xmlns:wpi="http://schemas.microsoft.com/office/word/2010/wordprocessingInk" xmlns:wne="http://schemas.microsoft.com/office/word/2006/wordml" xmlns:wps="http://schemas.microsoft.com/office/word/2010/wordprocessingShape" mc:Ignorable="w14 w15 w16se w16cid wp14">
+<w:document xmlns:wpc="http://schemas.microsoft.com/office/word/2010/wordprocessingCanvas" xmlns:mo="http://schemas.microsoft.com/office/mac/office/2008/main" xmlns:mc="http://schemas.openxmlformats.org/markup-compatibility/2006" xmlns:mv="urn:schemas-microsoft-com:mac:vml" xmlns:o="urn:schemas-microsoft-com:office:office" xmlns:r="http://schemas.openxmlformats.org/officeDocument/2006/relationships" xmlns:m="http://schemas.openxmlformats.org/officeDocument/2006/math" xmlns:v="urn:schemas-microsoft-com:vml" xmlns:wp14="http://schemas.microsoft.com/office/word/2010/wordprocessingDrawing" xmlns:wp="http://schemas.openxmlformats.org/drawingml/2006/wordprocessingDrawing" xmlns:w10="urn:schemas-microsoft-com:office:word" xmlns:w="http://schemas.openxmlformats.org/wordprocessingml/2006/main" xmlns:w14="http://schemas.microsoft.com/office/word/2010/wordml" xmlns:w15="http://schemas.microsoft.com/office/word/2012/wordml" xmlns:wpg="http://schemas.microsoft.com/office/word/2010/wordprocessingGroup" xmlns:wpi="http://schemas.microsoft.com/office/word/2010/wordprocessingInk" xmlns:wne="http://schemas.microsoft.com/office/word/2006/wordml" xmlns:wps="http://schemas.microsoft.com/office/word/2010/wordprocessingShape" mc:Ignorable="w14 w15 wp14">
   <w:body>
     <w:p>
       <w:pPr>
@@ -8,8 +8,8 @@
         <w:rPr>
           <w:rFonts w:ascii="Times New Roman" w:hAnsi="Times New Roman" w:cs="Times New Roman"/>
           <w:b/>
-          <w:sz w:val="26"/>
-          <w:szCs w:val="26"/>
+          <w:sz w:val="23"/>
+          <w:szCs w:val="23"/>
           <w:lang w:val="es-ES"/>
         </w:rPr>
       </w:pPr>
@@ -17,8 +17,8 @@
         <w:rPr>
           <w:rFonts w:ascii="Times New Roman" w:hAnsi="Times New Roman" w:cs="Times New Roman"/>
           <w:b/>
-          <w:sz w:val="26"/>
-          <w:szCs w:val="26"/>
+          <w:sz w:val="23"/>
+          <w:szCs w:val="23"/>
           <w:lang w:val="es-ES"/>
         </w:rPr>
         <w:t>Ivan Sepulveda</w:t>
@@ -30,12 +30,16 @@
         <w:jc w:val="center"/>
         <w:rPr>
           <w:rFonts w:ascii="Times New Roman" w:hAnsi="Times New Roman" w:cs="Times New Roman"/>
+          <w:sz w:val="23"/>
+          <w:szCs w:val="23"/>
           <w:lang w:val="es-ES"/>
         </w:rPr>
       </w:pPr>
       <w:r>
         <w:rPr>
           <w:rFonts w:ascii="Times New Roman" w:hAnsi="Times New Roman" w:cs="Times New Roman"/>
+          <w:sz w:val="23"/>
+          <w:szCs w:val="23"/>
           <w:lang w:val="es-ES"/>
         </w:rPr>
         <w:t xml:space="preserve">San Francisco, CA | (832) 696-8074 | </w:t>
@@ -43,23 +47,71 @@
       <w:r>
         <w:rPr>
           <w:rFonts w:ascii="Times New Roman" w:hAnsi="Times New Roman" w:cs="Times New Roman"/>
+          <w:sz w:val="23"/>
+          <w:szCs w:val="23"/>
           <w:lang w:val="es-ES"/>
         </w:rPr>
-        <w:t>iesepulveda@</w:t>
-      </w:r>
-      <w:r>
-        <w:rPr>
-          <w:rFonts w:ascii="Times New Roman" w:hAnsi="Times New Roman" w:cs="Times New Roman"/>
+        <w:t>iesepulveda@usfca.edu</w:t>
+      </w:r>
+    </w:p>
+    <w:p>
+      <w:pPr>
+        <w:jc w:val="center"/>
+        <w:rPr>
+          <w:rFonts w:ascii="Times New Roman" w:hAnsi="Times New Roman" w:cs="Times New Roman"/>
+          <w:sz w:val="23"/>
+          <w:szCs w:val="23"/>
           <w:lang w:val="es-ES"/>
         </w:rPr>
-        <w:t>dons.</w:t>
-      </w:r>
-      <w:r>
-        <w:rPr>
-          <w:rFonts w:ascii="Times New Roman" w:hAnsi="Times New Roman" w:cs="Times New Roman"/>
+      </w:pPr>
+      <w:r>
+        <w:rPr>
+          <w:rFonts w:ascii="Times New Roman" w:hAnsi="Times New Roman" w:cs="Times New Roman"/>
+          <w:sz w:val="23"/>
+          <w:szCs w:val="23"/>
           <w:lang w:val="es-ES"/>
         </w:rPr>
-        <w:t>usfca.edu</w:t>
+        <w:t>Linkedin.com/in/</w:t>
+      </w:r>
+      <w:proofErr w:type="spellStart"/>
+      <w:r>
+        <w:rPr>
+          <w:rFonts w:ascii="Times New Roman" w:hAnsi="Times New Roman" w:cs="Times New Roman"/>
+          <w:sz w:val="23"/>
+          <w:szCs w:val="23"/>
+          <w:lang w:val="es-ES"/>
+        </w:rPr>
+        <w:t>ivansepulveda</w:t>
+      </w:r>
+      <w:proofErr w:type="spellEnd"/>
+      <w:r>
+        <w:rPr>
+          <w:rFonts w:ascii="Times New Roman" w:hAnsi="Times New Roman" w:cs="Times New Roman"/>
+          <w:sz w:val="23"/>
+          <w:szCs w:val="23"/>
+          <w:lang w:val="es-ES"/>
+        </w:rPr>
+        <w:t>/ | github.com/</w:t>
+      </w:r>
+      <w:proofErr w:type="spellStart"/>
+      <w:r>
+        <w:rPr>
+          <w:rFonts w:ascii="Times New Roman" w:hAnsi="Times New Roman" w:cs="Times New Roman"/>
+          <w:sz w:val="23"/>
+          <w:szCs w:val="23"/>
+          <w:lang w:val="es-ES"/>
+        </w:rPr>
+        <w:t>ivan-sepulveda</w:t>
+      </w:r>
+      <w:proofErr w:type="spellEnd"/>
+      <w:r>
+        <w:rPr>
+          <w:rFonts w:ascii="Times New Roman" w:hAnsi="Times New Roman" w:cs="Times New Roman"/>
+          <w:sz w:val="23"/>
+          <w:szCs w:val="23"/>
+          <w:lang w:val="es-ES"/>
+        </w:rPr>
+        <w:t>/ | iesepulveda.com</w:t>
       </w:r>
     </w:p>
     <w:p>
@@ -67,78 +119,27 @@
         <w:jc w:val="center"/>
         <w:rPr>
           <w:rFonts w:ascii="Times New Roman" w:hAnsi="Times New Roman" w:cs="Times New Roman"/>
+          <w:sz w:val="23"/>
+          <w:szCs w:val="23"/>
           <w:lang w:val="es-ES"/>
         </w:rPr>
       </w:pPr>
-      <w:r>
-        <w:rPr>
-          <w:rFonts w:ascii="Times New Roman" w:hAnsi="Times New Roman" w:cs="Times New Roman"/>
-          <w:lang w:val="es-ES"/>
-        </w:rPr>
-        <w:t>Linkedin.com/in/</w:t>
-      </w:r>
-      <w:proofErr w:type="spellStart"/>
-      <w:r>
-        <w:rPr>
-          <w:rFonts w:ascii="Times New Roman" w:hAnsi="Times New Roman" w:cs="Times New Roman"/>
-          <w:lang w:val="es-ES"/>
-        </w:rPr>
-        <w:t>ivansepulveda</w:t>
-      </w:r>
-      <w:proofErr w:type="spellEnd"/>
-      <w:r>
-        <w:rPr>
-          <w:rFonts w:ascii="Times New Roman" w:hAnsi="Times New Roman" w:cs="Times New Roman"/>
-          <w:lang w:val="es-ES"/>
-        </w:rPr>
-        <w:t>/ | github.com/ivan-</w:t>
-      </w:r>
-      <w:proofErr w:type="spellStart"/>
-      <w:r>
-        <w:rPr>
-          <w:rFonts w:ascii="Times New Roman" w:hAnsi="Times New Roman" w:cs="Times New Roman"/>
-          <w:lang w:val="es-ES"/>
-        </w:rPr>
-        <w:t>sepulveda</w:t>
-      </w:r>
-      <w:proofErr w:type="spellEnd"/>
-      <w:r>
-        <w:rPr>
-          <w:rFonts w:ascii="Times New Roman" w:hAnsi="Times New Roman" w:cs="Times New Roman"/>
-          <w:lang w:val="es-ES"/>
-        </w:rPr>
-        <w:t xml:space="preserve">/ | </w:t>
-      </w:r>
-      <w:r>
-        <w:rPr>
-          <w:rFonts w:ascii="Times New Roman" w:hAnsi="Times New Roman" w:cs="Times New Roman"/>
-          <w:lang w:val="es-ES"/>
-        </w:rPr>
-        <w:t>iesepulveda.com</w:t>
-      </w:r>
-    </w:p>
-    <w:p>
-      <w:pPr>
-        <w:jc w:val="center"/>
-        <w:rPr>
-          <w:rFonts w:ascii="Times New Roman" w:hAnsi="Times New Roman" w:cs="Times New Roman"/>
-          <w:sz w:val="18"/>
-          <w:szCs w:val="18"/>
-          <w:lang w:val="es-ES"/>
-        </w:rPr>
-      </w:pPr>
-    </w:p>
-    <w:p>
-      <w:pPr>
-        <w:rPr>
-          <w:rFonts w:ascii="Times New Roman" w:hAnsi="Times New Roman" w:cs="Times New Roman"/>
-          <w:b/>
-        </w:rPr>
-      </w:pPr>
-      <w:r>
-        <w:rPr>
-          <w:rFonts w:ascii="Times New Roman" w:hAnsi="Times New Roman" w:cs="Times New Roman"/>
-          <w:b/>
+    </w:p>
+    <w:p>
+      <w:pPr>
+        <w:rPr>
+          <w:rFonts w:ascii="Times New Roman" w:hAnsi="Times New Roman" w:cs="Times New Roman"/>
+          <w:b/>
+          <w:sz w:val="23"/>
+          <w:szCs w:val="23"/>
+        </w:rPr>
+      </w:pPr>
+      <w:r>
+        <w:rPr>
+          <w:rFonts w:ascii="Times New Roman" w:hAnsi="Times New Roman" w:cs="Times New Roman"/>
+          <w:b/>
+          <w:sz w:val="23"/>
+          <w:szCs w:val="23"/>
         </w:rPr>
         <w:t>EDUCATION</w:t>
       </w:r>
@@ -146,6 +147,8 @@
         <w:rPr>
           <w:rFonts w:ascii="Times New Roman" w:hAnsi="Times New Roman" w:cs="Times New Roman"/>
           <w:b/>
+          <w:sz w:val="23"/>
+          <w:szCs w:val="23"/>
         </w:rPr>
         <w:t xml:space="preserve"> </w:t>
       </w:r>
@@ -155,12 +158,16 @@
         <w:rPr>
           <w:rFonts w:ascii="Times New Roman" w:hAnsi="Times New Roman" w:cs="Times New Roman"/>
           <w:b/>
-        </w:rPr>
-      </w:pPr>
-      <w:r>
-        <w:rPr>
-          <w:rFonts w:ascii="Times New Roman" w:hAnsi="Times New Roman" w:cs="Times New Roman"/>
-          <w:b/>
+          <w:sz w:val="23"/>
+          <w:szCs w:val="23"/>
+        </w:rPr>
+      </w:pPr>
+      <w:r>
+        <w:rPr>
+          <w:rFonts w:ascii="Times New Roman" w:hAnsi="Times New Roman" w:cs="Times New Roman"/>
+          <w:b/>
+          <w:sz w:val="23"/>
+          <w:szCs w:val="23"/>
         </w:rPr>
         <w:t xml:space="preserve">University of San Francisco </w:t>
       </w:r>
@@ -168,6 +175,8 @@
         <w:rPr>
           <w:rFonts w:ascii="Times New Roman" w:hAnsi="Times New Roman" w:cs="Times New Roman"/>
           <w:b/>
+          <w:sz w:val="23"/>
+          <w:szCs w:val="23"/>
         </w:rPr>
         <w:t>(USF)</w:t>
       </w:r>
@@ -175,6 +184,8 @@
         <w:rPr>
           <w:rFonts w:ascii="Times New Roman" w:hAnsi="Times New Roman" w:cs="Times New Roman"/>
           <w:b/>
+          <w:sz w:val="23"/>
+          <w:szCs w:val="23"/>
         </w:rPr>
         <w:t xml:space="preserve">, San Francisco, CA                                             </w:t>
       </w:r>
@@ -182,6 +193,8 @@
         <w:rPr>
           <w:rFonts w:ascii="Times New Roman" w:hAnsi="Times New Roman" w:cs="Times New Roman"/>
           <w:b/>
+          <w:sz w:val="23"/>
+          <w:szCs w:val="23"/>
         </w:rPr>
         <w:t xml:space="preserve"> </w:t>
       </w:r>
@@ -189,6 +202,8 @@
         <w:rPr>
           <w:rFonts w:ascii="Times New Roman" w:hAnsi="Times New Roman" w:cs="Times New Roman"/>
           <w:b/>
+          <w:sz w:val="23"/>
+          <w:szCs w:val="23"/>
         </w:rPr>
         <w:t xml:space="preserve"> </w:t>
       </w:r>
@@ -197,47 +212,63 @@
       <w:pPr>
         <w:rPr>
           <w:rFonts w:ascii="Times New Roman" w:hAnsi="Times New Roman" w:cs="Times New Roman"/>
-        </w:rPr>
-      </w:pPr>
-      <w:r>
-        <w:rPr>
-          <w:rFonts w:ascii="Times New Roman" w:hAnsi="Times New Roman" w:cs="Times New Roman"/>
+          <w:sz w:val="23"/>
+          <w:szCs w:val="23"/>
+        </w:rPr>
+      </w:pPr>
+      <w:r>
+        <w:rPr>
+          <w:rFonts w:ascii="Times New Roman" w:hAnsi="Times New Roman" w:cs="Times New Roman"/>
+          <w:sz w:val="23"/>
+          <w:szCs w:val="23"/>
         </w:rPr>
         <w:t>B.S. in Physics, Minor</w:t>
       </w:r>
       <w:r>
         <w:rPr>
           <w:rFonts w:ascii="Times New Roman" w:hAnsi="Times New Roman" w:cs="Times New Roman"/>
+          <w:sz w:val="23"/>
+          <w:szCs w:val="23"/>
         </w:rPr>
         <w:t>s</w:t>
       </w:r>
       <w:r>
         <w:rPr>
           <w:rFonts w:ascii="Times New Roman" w:hAnsi="Times New Roman" w:cs="Times New Roman"/>
+          <w:sz w:val="23"/>
+          <w:szCs w:val="23"/>
         </w:rPr>
         <w:t xml:space="preserve">: </w:t>
       </w:r>
       <w:r>
         <w:rPr>
           <w:rFonts w:ascii="Times New Roman" w:hAnsi="Times New Roman" w:cs="Times New Roman"/>
+          <w:sz w:val="23"/>
+          <w:szCs w:val="23"/>
         </w:rPr>
         <w:t xml:space="preserve">Computer Science &amp; </w:t>
       </w:r>
       <w:r>
         <w:rPr>
           <w:rFonts w:ascii="Times New Roman" w:hAnsi="Times New Roman" w:cs="Times New Roman"/>
+          <w:sz w:val="23"/>
+          <w:szCs w:val="23"/>
         </w:rPr>
         <w:t>Engineering-Physics</w:t>
       </w:r>
       <w:r>
         <w:rPr>
           <w:rFonts w:ascii="Times New Roman" w:hAnsi="Times New Roman" w:cs="Times New Roman"/>
+          <w:sz w:val="23"/>
+          <w:szCs w:val="23"/>
         </w:rPr>
         <w:t xml:space="preserve">    </w:t>
       </w:r>
       <w:r>
         <w:rPr>
           <w:rFonts w:ascii="Times New Roman" w:hAnsi="Times New Roman" w:cs="Times New Roman"/>
+          <w:sz w:val="23"/>
+          <w:szCs w:val="23"/>
         </w:rPr>
         <w:t xml:space="preserve"> </w:t>
       </w:r>
@@ -245,24 +276,49 @@
         <w:rPr>
           <w:rFonts w:ascii="Times New Roman" w:hAnsi="Times New Roman" w:cs="Times New Roman"/>
           <w:b/>
-        </w:rPr>
-        <w:t xml:space="preserve">       </w:t>
-      </w:r>
-      <w:r>
-        <w:rPr>
-          <w:rFonts w:ascii="Times New Roman" w:hAnsi="Times New Roman" w:cs="Times New Roman"/>
-        </w:rPr>
-        <w:t xml:space="preserve">Expected </w:t>
-      </w:r>
-      <w:r>
-        <w:rPr>
-          <w:rFonts w:ascii="Times New Roman" w:hAnsi="Times New Roman" w:cs="Times New Roman"/>
+          <w:sz w:val="23"/>
+          <w:szCs w:val="23"/>
+        </w:rPr>
+        <w:t xml:space="preserve">    </w:t>
+      </w:r>
+      <w:r>
+        <w:rPr>
+          <w:rFonts w:ascii="Times New Roman" w:hAnsi="Times New Roman" w:cs="Times New Roman"/>
+          <w:b/>
+          <w:sz w:val="23"/>
+          <w:szCs w:val="23"/>
+        </w:rPr>
+        <w:t xml:space="preserve"> </w:t>
+      </w:r>
+      <w:r>
+        <w:rPr>
+          <w:rFonts w:ascii="Times New Roman" w:hAnsi="Times New Roman" w:cs="Times New Roman"/>
+          <w:sz w:val="23"/>
+          <w:szCs w:val="23"/>
+        </w:rPr>
+        <w:t>Graduated</w:t>
+      </w:r>
+      <w:r>
+        <w:rPr>
+          <w:rFonts w:ascii="Times New Roman" w:hAnsi="Times New Roman" w:cs="Times New Roman"/>
+          <w:sz w:val="23"/>
+          <w:szCs w:val="23"/>
+        </w:rPr>
+        <w:t xml:space="preserve"> </w:t>
+      </w:r>
+      <w:r>
+        <w:rPr>
+          <w:rFonts w:ascii="Times New Roman" w:hAnsi="Times New Roman" w:cs="Times New Roman"/>
+          <w:sz w:val="23"/>
+          <w:szCs w:val="23"/>
         </w:rPr>
         <w:t>August</w:t>
       </w:r>
       <w:r>
         <w:rPr>
           <w:rFonts w:ascii="Times New Roman" w:hAnsi="Times New Roman" w:cs="Times New Roman"/>
+          <w:sz w:val="23"/>
+          <w:szCs w:val="23"/>
         </w:rPr>
         <w:t xml:space="preserve"> 2019</w:t>
       </w:r>
@@ -271,13 +327,15 @@
       <w:pPr>
         <w:rPr>
           <w:rFonts w:ascii="Times New Roman" w:hAnsi="Times New Roman" w:cs="Times New Roman"/>
-        </w:rPr>
-      </w:pPr>
-      <w:r>
-        <w:rPr>
-          <w:rFonts w:ascii="Times New Roman" w:hAnsi="Times New Roman" w:cs="Times New Roman"/>
-          <w:sz w:val="18"/>
-          <w:szCs w:val="18"/>
+          <w:sz w:val="23"/>
+          <w:szCs w:val="23"/>
+        </w:rPr>
+      </w:pPr>
+      <w:r>
+        <w:rPr>
+          <w:rFonts w:ascii="Times New Roman" w:hAnsi="Times New Roman" w:cs="Times New Roman"/>
+          <w:sz w:val="23"/>
+          <w:szCs w:val="23"/>
         </w:rPr>
         <w:t xml:space="preserve"> </w:t>
       </w:r>
@@ -287,12 +345,16 @@
         <w:rPr>
           <w:rFonts w:ascii="Times New Roman" w:hAnsi="Times New Roman" w:cs="Times New Roman"/>
           <w:b/>
-        </w:rPr>
-      </w:pPr>
-      <w:r>
-        <w:rPr>
-          <w:rFonts w:ascii="Times New Roman" w:hAnsi="Times New Roman" w:cs="Times New Roman"/>
-          <w:b/>
+          <w:sz w:val="23"/>
+          <w:szCs w:val="23"/>
+        </w:rPr>
+      </w:pPr>
+      <w:r>
+        <w:rPr>
+          <w:rFonts w:ascii="Times New Roman" w:hAnsi="Times New Roman" w:cs="Times New Roman"/>
+          <w:b/>
+          <w:sz w:val="23"/>
+          <w:szCs w:val="23"/>
         </w:rPr>
         <w:t>RELEVANT EXPERIENCE</w:t>
       </w:r>
@@ -302,49 +364,45 @@
         <w:rPr>
           <w:rFonts w:ascii="Times New Roman" w:hAnsi="Times New Roman" w:cs="Times New Roman"/>
           <w:b/>
-        </w:rPr>
-      </w:pPr>
-      <w:r>
-        <w:rPr>
-          <w:rFonts w:ascii="Times New Roman" w:hAnsi="Times New Roman" w:cs="Times New Roman"/>
-          <w:b/>
-        </w:rPr>
-        <w:t xml:space="preserve">Rideshare Modeling: </w:t>
-      </w:r>
-      <w:r>
-        <w:rPr>
-          <w:rFonts w:ascii="Times New Roman" w:hAnsi="Times New Roman" w:cs="Times New Roman"/>
-          <w:b/>
-        </w:rPr>
-        <w:t>Research Assistant</w:t>
-      </w:r>
-      <w:r>
-        <w:rPr>
-          <w:rFonts w:ascii="Times New Roman" w:hAnsi="Times New Roman" w:cs="Times New Roman"/>
-          <w:b/>
-        </w:rPr>
-        <w:t xml:space="preserve"> – </w:t>
-      </w:r>
-      <w:r>
-        <w:rPr>
-          <w:rFonts w:ascii="Times New Roman" w:hAnsi="Times New Roman" w:cs="Times New Roman"/>
-          <w:b/>
-        </w:rPr>
-        <w:t xml:space="preserve">USF </w:t>
-      </w:r>
-      <w:r>
-        <w:rPr>
-          <w:rFonts w:ascii="Times New Roman" w:hAnsi="Times New Roman" w:cs="Times New Roman"/>
-          <w:b/>
-        </w:rPr>
-        <w:t>School of Management</w:t>
-      </w:r>
-      <w:r>
-        <w:rPr>
-          <w:rFonts w:ascii="Times New Roman" w:hAnsi="Times New Roman" w:cs="Times New Roman"/>
-          <w:b/>
-        </w:rPr>
-        <w:t>, San Francisco, CA</w:t>
+          <w:sz w:val="23"/>
+          <w:szCs w:val="23"/>
+        </w:rPr>
+      </w:pPr>
+      <w:r>
+        <w:rPr>
+          <w:rFonts w:ascii="Times New Roman" w:hAnsi="Times New Roman" w:cs="Times New Roman"/>
+          <w:b/>
+          <w:sz w:val="23"/>
+          <w:szCs w:val="23"/>
+        </w:rPr>
+        <w:t xml:space="preserve">Software Development / Data Science Consultant </w:t>
+      </w:r>
+      <w:r>
+        <w:rPr>
+          <w:rFonts w:ascii="Times New Roman" w:hAnsi="Times New Roman" w:cs="Times New Roman"/>
+          <w:b/>
+          <w:sz w:val="23"/>
+          <w:szCs w:val="23"/>
+        </w:rPr>
+        <w:t>–</w:t>
+      </w:r>
+      <w:r>
+        <w:rPr>
+          <w:rFonts w:ascii="Times New Roman" w:hAnsi="Times New Roman" w:cs="Times New Roman"/>
+          <w:b/>
+          <w:sz w:val="23"/>
+          <w:szCs w:val="23"/>
+        </w:rPr>
+        <w:t xml:space="preserve"> Prometheus Solutions, </w:t>
+      </w:r>
+      <w:r>
+        <w:rPr>
+          <w:rFonts w:ascii="Times New Roman" w:hAnsi="Times New Roman" w:cs="Times New Roman"/>
+          <w:b/>
+          <w:sz w:val="23"/>
+          <w:szCs w:val="23"/>
+        </w:rPr>
+        <w:t>Irvine, CA</w:t>
       </w:r>
     </w:p>
     <w:p>
@@ -354,87 +412,63 @@
         </w:tabs>
         <w:rPr>
           <w:rFonts w:ascii="Times New Roman" w:hAnsi="Times New Roman" w:cs="Times New Roman"/>
+          <w:sz w:val="23"/>
+          <w:szCs w:val="23"/>
         </w:rPr>
       </w:pPr>
       <w:r>
         <w:rPr>
           <w:rFonts w:ascii="Times New Roman" w:hAnsi="Times New Roman" w:cs="Times New Roman"/>
           <w:i/>
-        </w:rPr>
-        <w:t>Professor</w:t>
-      </w:r>
+          <w:sz w:val="23"/>
+          <w:szCs w:val="23"/>
+        </w:rPr>
+        <w:t>Client: L-</w:t>
+      </w:r>
+      <w:proofErr w:type="spellStart"/>
       <w:r>
         <w:rPr>
           <w:rFonts w:ascii="Times New Roman" w:hAnsi="Times New Roman" w:cs="Times New Roman"/>
           <w:i/>
-        </w:rPr>
-        <w:t>s</w:t>
-      </w:r>
+          <w:sz w:val="23"/>
+          <w:szCs w:val="23"/>
+        </w:rPr>
+        <w:t>Egant</w:t>
+      </w:r>
+      <w:proofErr w:type="spellEnd"/>
       <w:r>
         <w:rPr>
           <w:rFonts w:ascii="Times New Roman" w:hAnsi="Times New Roman" w:cs="Times New Roman"/>
           <w:i/>
-        </w:rPr>
-        <w:t xml:space="preserve"> </w:t>
+          <w:sz w:val="23"/>
+          <w:szCs w:val="23"/>
+        </w:rPr>
+        <w:t xml:space="preserve"> Solutions, LLC  </w:t>
       </w:r>
       <w:r>
         <w:rPr>
           <w:rFonts w:ascii="Times New Roman" w:hAnsi="Times New Roman" w:cs="Times New Roman"/>
           <w:i/>
-        </w:rPr>
-        <w:t>Shivani Shukla &amp; William Riggs</w:t>
-      </w:r>
-      <w:r>
-        <w:rPr>
-          <w:rFonts w:ascii="Times New Roman" w:hAnsi="Times New Roman" w:cs="Times New Roman"/>
-          <w:i/>
-        </w:rPr>
-        <w:t xml:space="preserve">   </w:t>
-      </w:r>
-      <w:r>
-        <w:rPr>
-          <w:rFonts w:ascii="Times New Roman" w:hAnsi="Times New Roman" w:cs="Times New Roman"/>
-          <w:i/>
-        </w:rPr>
-        <w:t xml:space="preserve"> </w:t>
-      </w:r>
-      <w:r>
-        <w:rPr>
-          <w:rFonts w:ascii="Times New Roman" w:hAnsi="Times New Roman" w:cs="Times New Roman"/>
-          <w:i/>
-        </w:rPr>
-        <w:t xml:space="preserve">                                              </w:t>
-      </w:r>
-      <w:r>
-        <w:rPr>
-          <w:rFonts w:ascii="Times New Roman" w:hAnsi="Times New Roman" w:cs="Times New Roman"/>
-          <w:i/>
-        </w:rPr>
-        <w:t xml:space="preserve">  </w:t>
-      </w:r>
-      <w:r>
-        <w:rPr>
-          <w:rFonts w:ascii="Times New Roman" w:hAnsi="Times New Roman" w:cs="Times New Roman"/>
-        </w:rPr>
-        <w:t>April</w:t>
-      </w:r>
-      <w:r>
-        <w:rPr>
-          <w:rFonts w:ascii="Times New Roman" w:hAnsi="Times New Roman" w:cs="Times New Roman"/>
-        </w:rPr>
-        <w:t xml:space="preserve"> 201</w:t>
-      </w:r>
-      <w:r>
-        <w:rPr>
-          <w:rFonts w:ascii="Times New Roman" w:hAnsi="Times New Roman" w:cs="Times New Roman"/>
-        </w:rPr>
-        <w:t>9</w:t>
-      </w:r>
-      <w:r>
-        <w:rPr>
-          <w:rFonts w:ascii="Times New Roman" w:hAnsi="Times New Roman" w:cs="Times New Roman"/>
-        </w:rPr>
-        <w:t xml:space="preserve"> – Present</w:t>
+          <w:sz w:val="23"/>
+          <w:szCs w:val="23"/>
+        </w:rPr>
+        <w:t xml:space="preserve">                                                                  </w:t>
+      </w:r>
+      <w:r>
+        <w:rPr>
+          <w:rFonts w:ascii="Times New Roman" w:hAnsi="Times New Roman" w:cs="Times New Roman"/>
+          <w:sz w:val="23"/>
+          <w:szCs w:val="23"/>
+        </w:rPr>
+        <w:t>October</w:t>
+      </w:r>
+      <w:r>
+        <w:rPr>
+          <w:rFonts w:ascii="Times New Roman" w:hAnsi="Times New Roman" w:cs="Times New Roman"/>
+          <w:sz w:val="23"/>
+          <w:szCs w:val="23"/>
+        </w:rPr>
+        <w:t xml:space="preserve"> 2019 – Present</w:t>
       </w:r>
     </w:p>
     <w:p>
@@ -447,25 +481,41 @@
         <w:ind w:left="720"/>
         <w:rPr>
           <w:rFonts w:ascii="Times New Roman" w:hAnsi="Times New Roman" w:cs="Times New Roman"/>
-        </w:rPr>
-      </w:pPr>
-      <w:r>
-        <w:rPr>
-          <w:rFonts w:ascii="Times New Roman" w:hAnsi="Times New Roman" w:cs="Times New Roman"/>
-        </w:rPr>
-        <w:t>Buil</w:t>
-      </w:r>
-      <w:r>
-        <w:rPr>
-          <w:rFonts w:ascii="Times New Roman" w:hAnsi="Times New Roman" w:cs="Times New Roman"/>
-        </w:rPr>
-        <w:t>d</w:t>
-      </w:r>
-      <w:r>
-        <w:rPr>
-          <w:rFonts w:ascii="Times New Roman" w:hAnsi="Times New Roman" w:cs="Times New Roman"/>
-        </w:rPr>
-        <w:t xml:space="preserve"> a dynamic model of rideshare prices by day of the week based on Uber data</w:t>
+          <w:sz w:val="23"/>
+          <w:szCs w:val="23"/>
+        </w:rPr>
+      </w:pPr>
+      <w:r>
+        <w:rPr>
+          <w:rFonts w:ascii="Times New Roman" w:hAnsi="Times New Roman" w:cs="Times New Roman"/>
+          <w:sz w:val="23"/>
+          <w:szCs w:val="23"/>
+        </w:rPr>
+        <w:t>Developing</w:t>
+      </w:r>
+      <w:r>
+        <w:rPr>
+          <w:rFonts w:ascii="Times New Roman" w:hAnsi="Times New Roman" w:cs="Times New Roman"/>
+          <w:sz w:val="23"/>
+          <w:szCs w:val="23"/>
+        </w:rPr>
+        <w:t xml:space="preserve"> </w:t>
+      </w:r>
+      <w:r>
+        <w:rPr>
+          <w:rFonts w:ascii="Times New Roman" w:hAnsi="Times New Roman" w:cs="Times New Roman"/>
+          <w:sz w:val="23"/>
+          <w:szCs w:val="23"/>
+        </w:rPr>
+        <w:t>s</w:t>
+      </w:r>
+      <w:r>
+        <w:rPr>
+          <w:rFonts w:ascii="Times New Roman" w:hAnsi="Times New Roman" w:cs="Times New Roman"/>
+          <w:sz w:val="23"/>
+          <w:szCs w:val="23"/>
+        </w:rPr>
+        <w:t>oftware tools providing real-time video capture/streaming</w:t>
       </w:r>
     </w:p>
     <w:p>
@@ -478,25 +528,25 @@
         <w:ind w:left="720"/>
         <w:rPr>
           <w:rFonts w:ascii="Times New Roman" w:hAnsi="Times New Roman" w:cs="Times New Roman"/>
-        </w:rPr>
-      </w:pPr>
-      <w:r>
-        <w:rPr>
-          <w:rFonts w:ascii="Times New Roman" w:hAnsi="Times New Roman" w:cs="Times New Roman"/>
-        </w:rPr>
-        <w:t>Integrat</w:t>
-      </w:r>
-      <w:r>
-        <w:rPr>
-          <w:rFonts w:ascii="Times New Roman" w:hAnsi="Times New Roman" w:cs="Times New Roman"/>
-        </w:rPr>
-        <w:t>e</w:t>
-      </w:r>
-      <w:r>
-        <w:rPr>
-          <w:rFonts w:ascii="Times New Roman" w:hAnsi="Times New Roman" w:cs="Times New Roman"/>
-        </w:rPr>
-        <w:t xml:space="preserve"> real public transit data into model as a consumer option</w:t>
+          <w:sz w:val="23"/>
+          <w:szCs w:val="23"/>
+        </w:rPr>
+      </w:pPr>
+      <w:r>
+        <w:rPr>
+          <w:rFonts w:ascii="Times New Roman" w:hAnsi="Times New Roman" w:cs="Times New Roman"/>
+          <w:sz w:val="23"/>
+          <w:szCs w:val="23"/>
+        </w:rPr>
+        <w:t>Generating v</w:t>
+      </w:r>
+      <w:r>
+        <w:rPr>
+          <w:rFonts w:ascii="Times New Roman" w:hAnsi="Times New Roman" w:cs="Times New Roman"/>
+          <w:sz w:val="23"/>
+          <w:szCs w:val="23"/>
+        </w:rPr>
+        <w:t>ideo data transformation utilities (i.e. statistical representations)</w:t>
       </w:r>
     </w:p>
     <w:p>
@@ -509,81 +559,59 @@
         <w:ind w:left="720"/>
         <w:rPr>
           <w:rFonts w:ascii="Times New Roman" w:hAnsi="Times New Roman" w:cs="Times New Roman"/>
-        </w:rPr>
-      </w:pPr>
-      <w:r>
-        <w:rPr>
-          <w:rFonts w:ascii="Times New Roman" w:hAnsi="Times New Roman" w:cs="Times New Roman"/>
-        </w:rPr>
-        <w:t>Co-author</w:t>
-      </w:r>
-      <w:r>
-        <w:rPr>
-          <w:rFonts w:ascii="Times New Roman" w:hAnsi="Times New Roman" w:cs="Times New Roman"/>
-        </w:rPr>
-        <w:t xml:space="preserve"> </w:t>
-      </w:r>
-      <w:r>
-        <w:rPr>
-          <w:rFonts w:ascii="Times New Roman" w:hAnsi="Times New Roman" w:cs="Times New Roman"/>
-        </w:rPr>
-        <w:t>an academic paper that will draw on this model in order</w:t>
-      </w:r>
-      <w:r>
-        <w:rPr>
-          <w:rFonts w:ascii="Times New Roman" w:hAnsi="Times New Roman" w:cs="Times New Roman"/>
-        </w:rPr>
-        <w:t xml:space="preserve"> to</w:t>
-      </w:r>
-      <w:r>
-        <w:rPr>
-          <w:rFonts w:ascii="Times New Roman" w:hAnsi="Times New Roman" w:cs="Times New Roman"/>
-        </w:rPr>
-        <w:t xml:space="preserve"> make recommendations as to how metropolitan areas can decrease traffic congestion while maintaining consumer-driver economic equilibrium</w:t>
-      </w:r>
-    </w:p>
-    <w:p>
-      <w:pPr>
-        <w:rPr>
-          <w:rFonts w:ascii="Times New Roman" w:hAnsi="Times New Roman" w:cs="Times New Roman"/>
-          <w:sz w:val="18"/>
-          <w:szCs w:val="18"/>
-        </w:rPr>
-      </w:pPr>
-      <w:r>
-        <w:rPr>
-          <w:rFonts w:ascii="Times New Roman" w:hAnsi="Times New Roman" w:cs="Times New Roman"/>
-          <w:sz w:val="18"/>
-          <w:szCs w:val="18"/>
-        </w:rPr>
-        <w:t xml:space="preserve"> </w:t>
-      </w:r>
-    </w:p>
-    <w:p>
-      <w:pPr>
-        <w:rPr>
-          <w:rFonts w:ascii="Times New Roman" w:hAnsi="Times New Roman" w:cs="Times New Roman"/>
-          <w:b/>
-        </w:rPr>
-      </w:pPr>
-      <w:r>
-        <w:rPr>
-          <w:rFonts w:ascii="Times New Roman" w:hAnsi="Times New Roman" w:cs="Times New Roman"/>
-          <w:b/>
-        </w:rPr>
-        <w:t xml:space="preserve">Computational Physics: </w:t>
-      </w:r>
-      <w:r>
-        <w:rPr>
-          <w:rFonts w:ascii="Times New Roman" w:hAnsi="Times New Roman" w:cs="Times New Roman"/>
-          <w:b/>
-        </w:rPr>
-        <w:t>Research Assistant</w:t>
-      </w:r>
-      <w:r>
-        <w:rPr>
-          <w:rFonts w:ascii="Times New Roman" w:hAnsi="Times New Roman" w:cs="Times New Roman"/>
-          <w:b/>
+          <w:sz w:val="23"/>
+          <w:szCs w:val="23"/>
+        </w:rPr>
+      </w:pPr>
+      <w:r>
+        <w:rPr>
+          <w:rFonts w:ascii="Times New Roman" w:hAnsi="Times New Roman" w:cs="Times New Roman"/>
+          <w:sz w:val="23"/>
+          <w:szCs w:val="23"/>
+        </w:rPr>
+        <w:t>Deriving m</w:t>
+      </w:r>
+      <w:r>
+        <w:rPr>
+          <w:rFonts w:ascii="Times New Roman" w:hAnsi="Times New Roman" w:cs="Times New Roman"/>
+          <w:sz w:val="23"/>
+          <w:szCs w:val="23"/>
+        </w:rPr>
+        <w:t>ethods to analyze, compile, and compare raw image data</w:t>
+      </w:r>
+      <w:r>
+        <w:rPr>
+          <w:rFonts w:ascii="Times New Roman" w:hAnsi="Times New Roman" w:cs="Times New Roman"/>
+          <w:sz w:val="23"/>
+          <w:szCs w:val="23"/>
+        </w:rPr>
+        <w:tab/>
+      </w:r>
+    </w:p>
+    <w:p>
+      <w:pPr>
+        <w:rPr>
+          <w:rFonts w:ascii="Times New Roman" w:hAnsi="Times New Roman" w:cs="Times New Roman"/>
+          <w:b/>
+          <w:sz w:val="23"/>
+          <w:szCs w:val="23"/>
+        </w:rPr>
+      </w:pPr>
+      <w:r>
+        <w:rPr>
+          <w:rFonts w:ascii="Times New Roman" w:hAnsi="Times New Roman" w:cs="Times New Roman"/>
+          <w:b/>
+          <w:sz w:val="23"/>
+          <w:szCs w:val="23"/>
+        </w:rPr>
+        <w:t>Portfolio Risk Analyst</w:t>
+      </w:r>
+      <w:r>
+        <w:rPr>
+          <w:rFonts w:ascii="Times New Roman" w:hAnsi="Times New Roman" w:cs="Times New Roman"/>
+          <w:b/>
+          <w:sz w:val="23"/>
+          <w:szCs w:val="23"/>
         </w:rPr>
         <w:t xml:space="preserve"> – </w:t>
       </w:r>
@@ -591,22 +619,28 @@
         <w:rPr>
           <w:rFonts w:ascii="Times New Roman" w:hAnsi="Times New Roman" w:cs="Times New Roman"/>
           <w:b/>
-        </w:rPr>
-        <w:t>USF</w:t>
-      </w:r>
-      <w:r>
-        <w:rPr>
-          <w:rFonts w:ascii="Times New Roman" w:hAnsi="Times New Roman" w:cs="Times New Roman"/>
-          <w:b/>
-        </w:rPr>
-        <w:t xml:space="preserve"> Physics Department</w:t>
-      </w:r>
-      <w:r>
-        <w:rPr>
-          <w:rFonts w:ascii="Times New Roman" w:hAnsi="Times New Roman" w:cs="Times New Roman"/>
-          <w:b/>
-        </w:rPr>
-        <w:t>, San Francisco, CA</w:t>
+          <w:sz w:val="23"/>
+          <w:szCs w:val="23"/>
+        </w:rPr>
+        <w:t>Mechanics Ba</w:t>
+      </w:r>
+      <w:r>
+        <w:rPr>
+          <w:rFonts w:ascii="Times New Roman" w:hAnsi="Times New Roman" w:cs="Times New Roman"/>
+          <w:b/>
+          <w:sz w:val="23"/>
+          <w:szCs w:val="23"/>
+        </w:rPr>
+        <w:t>nk/California Republic Bank Auto,</w:t>
+      </w:r>
+      <w:r>
+        <w:rPr>
+          <w:rFonts w:ascii="Times New Roman" w:hAnsi="Times New Roman" w:cs="Times New Roman"/>
+          <w:b/>
+          <w:sz w:val="23"/>
+          <w:szCs w:val="23"/>
+        </w:rPr>
+        <w:t xml:space="preserve"> Irvine, CA</w:t>
       </w:r>
     </w:p>
     <w:p>
@@ -616,74 +650,52 @@
         </w:tabs>
         <w:rPr>
           <w:rFonts w:ascii="Times New Roman" w:hAnsi="Times New Roman" w:cs="Times New Roman"/>
+          <w:sz w:val="23"/>
+          <w:szCs w:val="23"/>
         </w:rPr>
       </w:pPr>
       <w:r>
         <w:rPr>
           <w:rFonts w:ascii="Times New Roman" w:hAnsi="Times New Roman" w:cs="Times New Roman"/>
           <w:i/>
-        </w:rPr>
-        <w:t xml:space="preserve">Professor Milka Nikolic                         </w:t>
+          <w:sz w:val="23"/>
+          <w:szCs w:val="23"/>
+        </w:rPr>
+        <w:t xml:space="preserve">Risk Management &amp; Analytics                                        </w:t>
       </w:r>
       <w:r>
         <w:rPr>
           <w:rFonts w:ascii="Times New Roman" w:hAnsi="Times New Roman" w:cs="Times New Roman"/>
           <w:i/>
-        </w:rPr>
-        <w:t xml:space="preserve">   </w:t>
+          <w:sz w:val="23"/>
+          <w:szCs w:val="23"/>
+        </w:rPr>
+        <w:t xml:space="preserve">                            </w:t>
       </w:r>
       <w:r>
         <w:rPr>
           <w:rFonts w:ascii="Times New Roman" w:hAnsi="Times New Roman" w:cs="Times New Roman"/>
           <w:i/>
-        </w:rPr>
-        <w:t xml:space="preserve">                                                   </w:t>
-      </w:r>
-      <w:r>
-        <w:rPr>
-          <w:rFonts w:ascii="Times New Roman" w:hAnsi="Times New Roman" w:cs="Times New Roman"/>
-          <w:i/>
+          <w:sz w:val="23"/>
+          <w:szCs w:val="23"/>
         </w:rPr>
         <w:t xml:space="preserve">  </w:t>
       </w:r>
       <w:r>
         <w:rPr>
           <w:rFonts w:ascii="Times New Roman" w:hAnsi="Times New Roman" w:cs="Times New Roman"/>
-          <w:i/>
-        </w:rPr>
-        <w:t xml:space="preserve"> </w:t>
-      </w:r>
-      <w:r>
-        <w:rPr>
-          <w:rFonts w:ascii="Times New Roman" w:hAnsi="Times New Roman" w:cs="Times New Roman"/>
-          <w:i/>
-        </w:rPr>
-        <w:t xml:space="preserve">  </w:t>
-      </w:r>
-      <w:r>
-        <w:rPr>
-          <w:rFonts w:ascii="Times New Roman" w:hAnsi="Times New Roman" w:cs="Times New Roman"/>
-          <w:i/>
-        </w:rPr>
-        <w:t xml:space="preserve"> </w:t>
-      </w:r>
-      <w:r>
-        <w:rPr>
-          <w:rFonts w:ascii="Times New Roman" w:hAnsi="Times New Roman" w:cs="Times New Roman"/>
-        </w:rPr>
-        <w:t xml:space="preserve">May 2017 </w:t>
-      </w:r>
-      <w:r>
-        <w:rPr>
-          <w:rFonts w:ascii="Times New Roman" w:hAnsi="Times New Roman" w:cs="Times New Roman"/>
-        </w:rPr>
-        <w:t xml:space="preserve">– </w:t>
-      </w:r>
-      <w:r>
-        <w:rPr>
-          <w:rFonts w:ascii="Times New Roman" w:hAnsi="Times New Roman" w:cs="Times New Roman"/>
-        </w:rPr>
-        <w:t>Present</w:t>
+          <w:sz w:val="23"/>
+          <w:szCs w:val="23"/>
+        </w:rPr>
+        <w:t>August</w:t>
+      </w:r>
+      <w:r>
+        <w:rPr>
+          <w:rFonts w:ascii="Times New Roman" w:hAnsi="Times New Roman" w:cs="Times New Roman"/>
+          <w:sz w:val="23"/>
+          <w:szCs w:val="23"/>
+        </w:rPr>
+        <w:t xml:space="preserve"> 2019 – Present</w:t>
       </w:r>
     </w:p>
     <w:p>
@@ -696,37 +708,17 @@
         <w:ind w:left="720"/>
         <w:rPr>
           <w:rFonts w:ascii="Times New Roman" w:hAnsi="Times New Roman" w:cs="Times New Roman"/>
-        </w:rPr>
-      </w:pPr>
-      <w:r>
-        <w:rPr>
-          <w:rFonts w:ascii="Times New Roman" w:hAnsi="Times New Roman" w:cs="Times New Roman"/>
-        </w:rPr>
-        <w:t>Wrote</w:t>
-      </w:r>
-      <w:r>
-        <w:rPr>
-          <w:rFonts w:ascii="Times New Roman" w:hAnsi="Times New Roman" w:cs="Times New Roman"/>
-        </w:rPr>
-        <w:t xml:space="preserve"> simulation of</w:t>
-      </w:r>
-      <w:r>
-        <w:rPr>
-          <w:rFonts w:ascii="Times New Roman" w:hAnsi="Times New Roman" w:cs="Times New Roman"/>
-        </w:rPr>
-        <w:t xml:space="preserve"> electrons propagating through</w:t>
-      </w:r>
-      <w:r>
-        <w:rPr>
-          <w:rFonts w:ascii="Times New Roman" w:hAnsi="Times New Roman" w:cs="Times New Roman"/>
-        </w:rPr>
-        <w:t xml:space="preserve"> Argon plasma</w:t>
-      </w:r>
-      <w:r>
-        <w:rPr>
-          <w:rFonts w:ascii="Times New Roman" w:hAnsi="Times New Roman" w:cs="Times New Roman"/>
-        </w:rPr>
-        <w:t xml:space="preserve"> in various conditions.</w:t>
+          <w:sz w:val="23"/>
+          <w:szCs w:val="23"/>
+        </w:rPr>
+      </w:pPr>
+      <w:r>
+        <w:rPr>
+          <w:rFonts w:ascii="Times New Roman" w:hAnsi="Times New Roman" w:cs="Times New Roman"/>
+          <w:sz w:val="23"/>
+          <w:szCs w:val="23"/>
+        </w:rPr>
+        <w:t>Assisting in the development and ongoing analysis of servicing strategies</w:t>
       </w:r>
     </w:p>
     <w:p>
@@ -739,55 +731,76 @@
         <w:ind w:left="720"/>
         <w:rPr>
           <w:rFonts w:ascii="Times New Roman" w:hAnsi="Times New Roman" w:cs="Times New Roman"/>
-        </w:rPr>
-      </w:pPr>
-      <w:r>
-        <w:rPr>
-          <w:rFonts w:ascii="Times New Roman" w:hAnsi="Times New Roman" w:cs="Times New Roman"/>
-        </w:rPr>
-        <w:t>Utilize</w:t>
-      </w:r>
-      <w:r>
-        <w:rPr>
-          <w:rFonts w:ascii="Times New Roman" w:hAnsi="Times New Roman" w:cs="Times New Roman"/>
-        </w:rPr>
-        <w:t>d</w:t>
-      </w:r>
-      <w:r>
-        <w:rPr>
-          <w:rFonts w:ascii="Times New Roman" w:hAnsi="Times New Roman" w:cs="Times New Roman"/>
-        </w:rPr>
-        <w:t xml:space="preserve"> </w:t>
-      </w:r>
-      <w:r>
-        <w:rPr>
-          <w:rFonts w:ascii="Times New Roman" w:hAnsi="Times New Roman" w:cs="Times New Roman"/>
-        </w:rPr>
-        <w:t>results</w:t>
-      </w:r>
-      <w:r>
-        <w:rPr>
-          <w:rFonts w:ascii="Times New Roman" w:hAnsi="Times New Roman" w:cs="Times New Roman"/>
-        </w:rPr>
-        <w:t xml:space="preserve"> to</w:t>
-      </w:r>
-      <w:r>
-        <w:rPr>
-          <w:rFonts w:ascii="Times New Roman" w:hAnsi="Times New Roman" w:cs="Times New Roman"/>
-        </w:rPr>
-        <w:t xml:space="preserve"> obtain idea</w:t>
-      </w:r>
-      <w:r>
-        <w:rPr>
-          <w:rFonts w:ascii="Times New Roman" w:hAnsi="Times New Roman" w:cs="Times New Roman"/>
-        </w:rPr>
-        <w:t>l</w:t>
-      </w:r>
-      <w:r>
-        <w:rPr>
-          <w:rFonts w:ascii="Times New Roman" w:hAnsi="Times New Roman" w:cs="Times New Roman"/>
-        </w:rPr>
-        <w:t xml:space="preserve"> plasma etching parameters.</w:t>
+          <w:sz w:val="23"/>
+          <w:szCs w:val="23"/>
+        </w:rPr>
+      </w:pPr>
+      <w:r>
+        <w:rPr>
+          <w:rFonts w:ascii="Times New Roman" w:hAnsi="Times New Roman" w:cs="Times New Roman"/>
+          <w:sz w:val="23"/>
+          <w:szCs w:val="23"/>
+        </w:rPr>
+        <w:t>Evaluating</w:t>
+      </w:r>
+      <w:r>
+        <w:rPr>
+          <w:rFonts w:ascii="Times New Roman" w:hAnsi="Times New Roman" w:cs="Times New Roman"/>
+          <w:sz w:val="23"/>
+          <w:szCs w:val="23"/>
+        </w:rPr>
+        <w:t xml:space="preserve"> portfolio trends and assessing risk of those trends</w:t>
+      </w:r>
+    </w:p>
+    <w:p>
+      <w:pPr>
+        <w:pStyle w:val="ListParagraph"/>
+        <w:numPr>
+          <w:ilvl w:val="0"/>
+          <w:numId w:val="6"/>
+        </w:numPr>
+        <w:ind w:left="720"/>
+        <w:rPr>
+          <w:rFonts w:ascii="Times New Roman" w:hAnsi="Times New Roman" w:cs="Times New Roman"/>
+          <w:sz w:val="23"/>
+          <w:szCs w:val="23"/>
+        </w:rPr>
+      </w:pPr>
+      <w:r>
+        <w:rPr>
+          <w:rFonts w:ascii="Times New Roman" w:hAnsi="Times New Roman" w:cs="Times New Roman"/>
+          <w:sz w:val="23"/>
+          <w:szCs w:val="23"/>
+        </w:rPr>
+        <w:t>Producing and analyzing risk, operational, demographic and other reports as necessary</w:t>
+      </w:r>
+    </w:p>
+    <w:p>
+      <w:pPr>
+        <w:rPr>
+          <w:rFonts w:ascii="Times New Roman" w:hAnsi="Times New Roman" w:cs="Times New Roman"/>
+          <w:b/>
+          <w:sz w:val="23"/>
+          <w:szCs w:val="23"/>
+        </w:rPr>
+      </w:pPr>
+      <w:r>
+        <w:rPr>
+          <w:rFonts w:ascii="Times New Roman" w:hAnsi="Times New Roman" w:cs="Times New Roman"/>
+          <w:b/>
+          <w:sz w:val="23"/>
+          <w:szCs w:val="23"/>
+        </w:rPr>
+        <w:t xml:space="preserve">Rideshare Modeling: </w:t>
+      </w:r>
+      <w:r>
+        <w:rPr>
+          <w:rFonts w:ascii="Times New Roman" w:hAnsi="Times New Roman" w:cs="Times New Roman"/>
+          <w:b/>
+          <w:sz w:val="23"/>
+          <w:szCs w:val="23"/>
+        </w:rPr>
+        <w:t>Research Assistant – USF School of Management, San Francisco, CA</w:t>
       </w:r>
     </w:p>
     <w:p>
@@ -797,25 +810,532 @@
         </w:tabs>
         <w:rPr>
           <w:rFonts w:ascii="Times New Roman" w:hAnsi="Times New Roman" w:cs="Times New Roman"/>
-          <w:b/>
+          <w:sz w:val="23"/>
+          <w:szCs w:val="23"/>
         </w:rPr>
       </w:pPr>
       <w:r>
         <w:rPr>
           <w:rFonts w:ascii="Times New Roman" w:hAnsi="Times New Roman" w:cs="Times New Roman"/>
           <w:i/>
+          <w:sz w:val="23"/>
+          <w:szCs w:val="23"/>
+        </w:rPr>
+        <w:t xml:space="preserve">Professors Shivani Shukla &amp; William Riggs                </w:t>
+      </w:r>
+      <w:r>
+        <w:rPr>
+          <w:rFonts w:ascii="Times New Roman" w:hAnsi="Times New Roman" w:cs="Times New Roman"/>
+          <w:i/>
+          <w:sz w:val="23"/>
+          <w:szCs w:val="23"/>
+        </w:rPr>
+        <w:t xml:space="preserve">                            </w:t>
+      </w:r>
+      <w:r>
+        <w:rPr>
+          <w:rFonts w:ascii="Times New Roman" w:hAnsi="Times New Roman" w:cs="Times New Roman"/>
+          <w:sz w:val="23"/>
+          <w:szCs w:val="23"/>
+        </w:rPr>
+        <w:t xml:space="preserve">April 2019 – </w:t>
+      </w:r>
+      <w:r>
+        <w:rPr>
+          <w:rFonts w:ascii="Times New Roman" w:hAnsi="Times New Roman" w:cs="Times New Roman"/>
+          <w:sz w:val="23"/>
+          <w:szCs w:val="23"/>
+        </w:rPr>
+        <w:t>August 2019</w:t>
+      </w:r>
+    </w:p>
+    <w:p>
+      <w:pPr>
+        <w:pStyle w:val="ListParagraph"/>
+        <w:numPr>
+          <w:ilvl w:val="0"/>
+          <w:numId w:val="6"/>
+        </w:numPr>
+        <w:ind w:left="720"/>
+        <w:rPr>
+          <w:rFonts w:ascii="Times New Roman" w:hAnsi="Times New Roman" w:cs="Times New Roman"/>
+          <w:sz w:val="23"/>
+          <w:szCs w:val="23"/>
+        </w:rPr>
+      </w:pPr>
+      <w:r>
+        <w:rPr>
+          <w:rFonts w:ascii="Times New Roman" w:hAnsi="Times New Roman" w:cs="Times New Roman"/>
+          <w:sz w:val="23"/>
+          <w:szCs w:val="23"/>
+        </w:rPr>
+        <w:t>Built</w:t>
+      </w:r>
+      <w:r>
+        <w:rPr>
+          <w:rFonts w:ascii="Times New Roman" w:hAnsi="Times New Roman" w:cs="Times New Roman"/>
+          <w:sz w:val="23"/>
+          <w:szCs w:val="23"/>
+        </w:rPr>
+        <w:t xml:space="preserve"> a dynamic model of rideshare prices by day of the week based on Uber data</w:t>
+      </w:r>
+    </w:p>
+    <w:p>
+      <w:pPr>
+        <w:pStyle w:val="ListParagraph"/>
+        <w:numPr>
+          <w:ilvl w:val="0"/>
+          <w:numId w:val="6"/>
+        </w:numPr>
+        <w:ind w:left="720"/>
+        <w:rPr>
+          <w:rFonts w:ascii="Times New Roman" w:hAnsi="Times New Roman" w:cs="Times New Roman"/>
+          <w:sz w:val="23"/>
+          <w:szCs w:val="23"/>
+        </w:rPr>
+      </w:pPr>
+      <w:r>
+        <w:rPr>
+          <w:rFonts w:ascii="Times New Roman" w:hAnsi="Times New Roman" w:cs="Times New Roman"/>
+          <w:sz w:val="23"/>
+          <w:szCs w:val="23"/>
+        </w:rPr>
+        <w:t>Integrat</w:t>
+      </w:r>
+      <w:r>
+        <w:rPr>
+          <w:rFonts w:ascii="Times New Roman" w:hAnsi="Times New Roman" w:cs="Times New Roman"/>
+          <w:sz w:val="23"/>
+          <w:szCs w:val="23"/>
+        </w:rPr>
+        <w:t>e</w:t>
+      </w:r>
+      <w:r>
+        <w:rPr>
+          <w:rFonts w:ascii="Times New Roman" w:hAnsi="Times New Roman" w:cs="Times New Roman"/>
+          <w:sz w:val="23"/>
+          <w:szCs w:val="23"/>
+        </w:rPr>
+        <w:t>d</w:t>
+      </w:r>
+      <w:r>
+        <w:rPr>
+          <w:rFonts w:ascii="Times New Roman" w:hAnsi="Times New Roman" w:cs="Times New Roman"/>
+          <w:sz w:val="23"/>
+          <w:szCs w:val="23"/>
+        </w:rPr>
+        <w:t xml:space="preserve"> real public transit data into model as a consumer option</w:t>
+      </w:r>
+    </w:p>
+    <w:p>
+      <w:pPr>
+        <w:pStyle w:val="ListParagraph"/>
+        <w:numPr>
+          <w:ilvl w:val="0"/>
+          <w:numId w:val="6"/>
+        </w:numPr>
+        <w:ind w:left="720"/>
+        <w:rPr>
+          <w:rFonts w:ascii="Times New Roman" w:hAnsi="Times New Roman" w:cs="Times New Roman"/>
+          <w:sz w:val="23"/>
+          <w:szCs w:val="23"/>
+        </w:rPr>
+      </w:pPr>
+      <w:r>
+        <w:rPr>
+          <w:rFonts w:ascii="Times New Roman" w:hAnsi="Times New Roman" w:cs="Times New Roman"/>
+          <w:sz w:val="23"/>
+          <w:szCs w:val="23"/>
+        </w:rPr>
+        <w:t xml:space="preserve">Provided </w:t>
+      </w:r>
+      <w:r>
+        <w:rPr>
+          <w:rFonts w:ascii="Times New Roman" w:hAnsi="Times New Roman" w:cs="Times New Roman"/>
+          <w:sz w:val="23"/>
+          <w:szCs w:val="23"/>
+        </w:rPr>
+        <w:t>insights</w:t>
+      </w:r>
+      <w:r>
+        <w:rPr>
+          <w:rFonts w:ascii="Times New Roman" w:hAnsi="Times New Roman" w:cs="Times New Roman"/>
+          <w:sz w:val="23"/>
+          <w:szCs w:val="23"/>
+        </w:rPr>
+        <w:t xml:space="preserve"> on how</w:t>
+      </w:r>
+      <w:r>
+        <w:rPr>
+          <w:rFonts w:ascii="Times New Roman" w:hAnsi="Times New Roman" w:cs="Times New Roman"/>
+          <w:sz w:val="23"/>
+          <w:szCs w:val="23"/>
+        </w:rPr>
+        <w:t xml:space="preserve"> model </w:t>
+      </w:r>
+      <w:r>
+        <w:rPr>
+          <w:rFonts w:ascii="Times New Roman" w:hAnsi="Times New Roman" w:cs="Times New Roman"/>
+          <w:sz w:val="23"/>
+          <w:szCs w:val="23"/>
+        </w:rPr>
+        <w:t>can shed light on ways</w:t>
+      </w:r>
+      <w:r>
+        <w:rPr>
+          <w:rFonts w:ascii="Times New Roman" w:hAnsi="Times New Roman" w:cs="Times New Roman"/>
+          <w:sz w:val="23"/>
+          <w:szCs w:val="23"/>
+        </w:rPr>
+        <w:t xml:space="preserve"> metropolitan areas can decrease traffic congestion while maintaining consumer-driver economic equilibrium</w:t>
+      </w:r>
+    </w:p>
+    <w:p>
+      <w:pPr>
+        <w:rPr>
+          <w:rFonts w:ascii="Times New Roman" w:hAnsi="Times New Roman" w:cs="Times New Roman"/>
+          <w:b/>
+          <w:sz w:val="23"/>
+          <w:szCs w:val="23"/>
+        </w:rPr>
+      </w:pPr>
+      <w:r>
+        <w:rPr>
+          <w:rFonts w:ascii="Times New Roman" w:hAnsi="Times New Roman" w:cs="Times New Roman"/>
+          <w:b/>
+          <w:sz w:val="23"/>
+          <w:szCs w:val="23"/>
+        </w:rPr>
+        <w:t xml:space="preserve">Computational Physics: </w:t>
+      </w:r>
+      <w:r>
+        <w:rPr>
+          <w:rFonts w:ascii="Times New Roman" w:hAnsi="Times New Roman" w:cs="Times New Roman"/>
+          <w:b/>
+          <w:sz w:val="23"/>
+          <w:szCs w:val="23"/>
+        </w:rPr>
+        <w:t xml:space="preserve">Research Assistant – </w:t>
+      </w:r>
+      <w:r>
+        <w:rPr>
+          <w:rFonts w:ascii="Times New Roman" w:hAnsi="Times New Roman" w:cs="Times New Roman"/>
+          <w:b/>
+          <w:sz w:val="23"/>
+          <w:szCs w:val="23"/>
+        </w:rPr>
+        <w:t>USF</w:t>
+      </w:r>
+      <w:r>
+        <w:rPr>
+          <w:rFonts w:ascii="Times New Roman" w:hAnsi="Times New Roman" w:cs="Times New Roman"/>
+          <w:b/>
+          <w:sz w:val="23"/>
+          <w:szCs w:val="23"/>
+        </w:rPr>
+        <w:t xml:space="preserve"> Physics Department</w:t>
+      </w:r>
+      <w:r>
+        <w:rPr>
+          <w:rFonts w:ascii="Times New Roman" w:hAnsi="Times New Roman" w:cs="Times New Roman"/>
+          <w:b/>
+          <w:sz w:val="23"/>
+          <w:szCs w:val="23"/>
+        </w:rPr>
+        <w:t>, San Francisco, CA</w:t>
+      </w:r>
+    </w:p>
+    <w:p>
+      <w:pPr>
+        <w:tabs>
+          <w:tab w:val="left" w:pos="7480"/>
+        </w:tabs>
+        <w:rPr>
+          <w:rFonts w:ascii="Times New Roman" w:hAnsi="Times New Roman" w:cs="Times New Roman"/>
+          <w:sz w:val="23"/>
+          <w:szCs w:val="23"/>
+        </w:rPr>
+      </w:pPr>
+      <w:r>
+        <w:rPr>
+          <w:rFonts w:ascii="Times New Roman" w:hAnsi="Times New Roman" w:cs="Times New Roman"/>
+          <w:i/>
+          <w:sz w:val="23"/>
+          <w:szCs w:val="23"/>
+        </w:rPr>
+        <w:t xml:space="preserve">Professor </w:t>
+      </w:r>
+      <w:proofErr w:type="spellStart"/>
+      <w:r>
+        <w:rPr>
+          <w:rFonts w:ascii="Times New Roman" w:hAnsi="Times New Roman" w:cs="Times New Roman"/>
+          <w:i/>
+          <w:sz w:val="23"/>
+          <w:szCs w:val="23"/>
+        </w:rPr>
+        <w:t>Milka</w:t>
+      </w:r>
+      <w:proofErr w:type="spellEnd"/>
+      <w:r>
+        <w:rPr>
+          <w:rFonts w:ascii="Times New Roman" w:hAnsi="Times New Roman" w:cs="Times New Roman"/>
+          <w:i/>
+          <w:sz w:val="23"/>
+          <w:szCs w:val="23"/>
+        </w:rPr>
+        <w:t xml:space="preserve"> </w:t>
+      </w:r>
+      <w:proofErr w:type="spellStart"/>
+      <w:r>
+        <w:rPr>
+          <w:rFonts w:ascii="Times New Roman" w:hAnsi="Times New Roman" w:cs="Times New Roman"/>
+          <w:i/>
+          <w:sz w:val="23"/>
+          <w:szCs w:val="23"/>
+        </w:rPr>
+        <w:t>Nikolic</w:t>
+      </w:r>
+      <w:proofErr w:type="spellEnd"/>
+      <w:r>
+        <w:rPr>
+          <w:rFonts w:ascii="Times New Roman" w:hAnsi="Times New Roman" w:cs="Times New Roman"/>
+          <w:i/>
+          <w:sz w:val="23"/>
+          <w:szCs w:val="23"/>
+        </w:rPr>
+        <w:t xml:space="preserve">                         </w:t>
+      </w:r>
+      <w:r>
+        <w:rPr>
+          <w:rFonts w:ascii="Times New Roman" w:hAnsi="Times New Roman" w:cs="Times New Roman"/>
+          <w:i/>
+          <w:sz w:val="23"/>
+          <w:szCs w:val="23"/>
+        </w:rPr>
+        <w:t xml:space="preserve">   </w:t>
+      </w:r>
+      <w:r>
+        <w:rPr>
+          <w:rFonts w:ascii="Times New Roman" w:hAnsi="Times New Roman" w:cs="Times New Roman"/>
+          <w:i/>
+          <w:sz w:val="23"/>
+          <w:szCs w:val="23"/>
+        </w:rPr>
+        <w:t xml:space="preserve">                   </w:t>
+      </w:r>
+      <w:r>
+        <w:rPr>
+          <w:rFonts w:ascii="Times New Roman" w:hAnsi="Times New Roman" w:cs="Times New Roman"/>
+          <w:i/>
+          <w:sz w:val="23"/>
+          <w:szCs w:val="23"/>
+        </w:rPr>
+        <w:t xml:space="preserve"> </w:t>
+      </w:r>
+      <w:bookmarkStart w:id="0" w:name="_GoBack"/>
+      <w:bookmarkEnd w:id="0"/>
+      <w:r>
+        <w:rPr>
+          <w:rFonts w:ascii="Times New Roman" w:hAnsi="Times New Roman" w:cs="Times New Roman"/>
+          <w:i/>
+          <w:sz w:val="23"/>
+          <w:szCs w:val="23"/>
+        </w:rPr>
+        <w:t xml:space="preserve">                            </w:t>
+      </w:r>
+      <w:r>
+        <w:rPr>
+          <w:rFonts w:ascii="Times New Roman" w:hAnsi="Times New Roman" w:cs="Times New Roman"/>
+          <w:sz w:val="23"/>
+          <w:szCs w:val="23"/>
+        </w:rPr>
+        <w:t xml:space="preserve">May 2017 </w:t>
+      </w:r>
+      <w:r>
+        <w:rPr>
+          <w:rFonts w:ascii="Times New Roman" w:hAnsi="Times New Roman" w:cs="Times New Roman"/>
+          <w:sz w:val="23"/>
+          <w:szCs w:val="23"/>
+        </w:rPr>
+        <w:t xml:space="preserve">– </w:t>
+      </w:r>
+      <w:r>
+        <w:rPr>
+          <w:rFonts w:ascii="Times New Roman" w:hAnsi="Times New Roman" w:cs="Times New Roman"/>
+          <w:sz w:val="23"/>
+          <w:szCs w:val="23"/>
+        </w:rPr>
+        <w:t>August 2019</w:t>
+      </w:r>
+    </w:p>
+    <w:p>
+      <w:pPr>
+        <w:pStyle w:val="ListParagraph"/>
+        <w:numPr>
+          <w:ilvl w:val="0"/>
+          <w:numId w:val="6"/>
+        </w:numPr>
+        <w:ind w:left="720"/>
+        <w:rPr>
+          <w:rFonts w:ascii="Times New Roman" w:hAnsi="Times New Roman" w:cs="Times New Roman"/>
+          <w:sz w:val="23"/>
+          <w:szCs w:val="23"/>
+        </w:rPr>
+      </w:pPr>
+      <w:r>
+        <w:rPr>
+          <w:rFonts w:ascii="Times New Roman" w:hAnsi="Times New Roman" w:cs="Times New Roman"/>
+          <w:sz w:val="23"/>
+          <w:szCs w:val="23"/>
+        </w:rPr>
+        <w:t>Wrote</w:t>
+      </w:r>
+      <w:r>
+        <w:rPr>
+          <w:rFonts w:ascii="Times New Roman" w:hAnsi="Times New Roman" w:cs="Times New Roman"/>
+          <w:sz w:val="23"/>
+          <w:szCs w:val="23"/>
+        </w:rPr>
+        <w:t xml:space="preserve"> simulation of</w:t>
+      </w:r>
+      <w:r>
+        <w:rPr>
+          <w:rFonts w:ascii="Times New Roman" w:hAnsi="Times New Roman" w:cs="Times New Roman"/>
+          <w:sz w:val="23"/>
+          <w:szCs w:val="23"/>
+        </w:rPr>
+        <w:t xml:space="preserve"> electrons propagating through</w:t>
+      </w:r>
+      <w:r>
+        <w:rPr>
+          <w:rFonts w:ascii="Times New Roman" w:hAnsi="Times New Roman" w:cs="Times New Roman"/>
+          <w:sz w:val="23"/>
+          <w:szCs w:val="23"/>
+        </w:rPr>
+        <w:t xml:space="preserve"> Argon plasma</w:t>
+      </w:r>
+      <w:r>
+        <w:rPr>
+          <w:rFonts w:ascii="Times New Roman" w:hAnsi="Times New Roman" w:cs="Times New Roman"/>
+          <w:sz w:val="23"/>
+          <w:szCs w:val="23"/>
+        </w:rPr>
+        <w:t xml:space="preserve"> in various conditions.</w:t>
+      </w:r>
+    </w:p>
+    <w:p>
+      <w:pPr>
+        <w:pStyle w:val="ListParagraph"/>
+        <w:numPr>
+          <w:ilvl w:val="0"/>
+          <w:numId w:val="6"/>
+        </w:numPr>
+        <w:ind w:left="720"/>
+        <w:rPr>
+          <w:rFonts w:ascii="Times New Roman" w:hAnsi="Times New Roman" w:cs="Times New Roman"/>
+          <w:sz w:val="23"/>
+          <w:szCs w:val="23"/>
+        </w:rPr>
+      </w:pPr>
+      <w:r>
+        <w:rPr>
+          <w:rFonts w:ascii="Times New Roman" w:hAnsi="Times New Roman" w:cs="Times New Roman"/>
+          <w:sz w:val="23"/>
+          <w:szCs w:val="23"/>
+        </w:rPr>
+        <w:t>Utilize</w:t>
+      </w:r>
+      <w:r>
+        <w:rPr>
+          <w:rFonts w:ascii="Times New Roman" w:hAnsi="Times New Roman" w:cs="Times New Roman"/>
+          <w:sz w:val="23"/>
+          <w:szCs w:val="23"/>
+        </w:rPr>
+        <w:t>d</w:t>
+      </w:r>
+      <w:r>
+        <w:rPr>
+          <w:rFonts w:ascii="Times New Roman" w:hAnsi="Times New Roman" w:cs="Times New Roman"/>
+          <w:sz w:val="23"/>
+          <w:szCs w:val="23"/>
+        </w:rPr>
+        <w:t xml:space="preserve"> </w:t>
+      </w:r>
+      <w:r>
+        <w:rPr>
+          <w:rFonts w:ascii="Times New Roman" w:hAnsi="Times New Roman" w:cs="Times New Roman"/>
+          <w:sz w:val="23"/>
+          <w:szCs w:val="23"/>
+        </w:rPr>
+        <w:t>results</w:t>
+      </w:r>
+      <w:r>
+        <w:rPr>
+          <w:rFonts w:ascii="Times New Roman" w:hAnsi="Times New Roman" w:cs="Times New Roman"/>
+          <w:sz w:val="23"/>
+          <w:szCs w:val="23"/>
+        </w:rPr>
+        <w:t xml:space="preserve"> to</w:t>
+      </w:r>
+      <w:r>
+        <w:rPr>
+          <w:rFonts w:ascii="Times New Roman" w:hAnsi="Times New Roman" w:cs="Times New Roman"/>
+          <w:sz w:val="23"/>
+          <w:szCs w:val="23"/>
+        </w:rPr>
+        <w:t xml:space="preserve"> obtain idea</w:t>
+      </w:r>
+      <w:r>
+        <w:rPr>
+          <w:rFonts w:ascii="Times New Roman" w:hAnsi="Times New Roman" w:cs="Times New Roman"/>
+          <w:sz w:val="23"/>
+          <w:szCs w:val="23"/>
+        </w:rPr>
+        <w:t>l</w:t>
+      </w:r>
+      <w:r>
+        <w:rPr>
+          <w:rFonts w:ascii="Times New Roman" w:hAnsi="Times New Roman" w:cs="Times New Roman"/>
+          <w:sz w:val="23"/>
+          <w:szCs w:val="23"/>
+        </w:rPr>
+        <w:t xml:space="preserve"> plasma etching parameters.</w:t>
+      </w:r>
+    </w:p>
+    <w:p>
+      <w:pPr>
+        <w:tabs>
+          <w:tab w:val="left" w:pos="7480"/>
+        </w:tabs>
+        <w:rPr>
+          <w:rFonts w:ascii="Times New Roman" w:hAnsi="Times New Roman" w:cs="Times New Roman"/>
+          <w:b/>
+          <w:sz w:val="23"/>
+          <w:szCs w:val="23"/>
+        </w:rPr>
+      </w:pPr>
+      <w:r>
+        <w:rPr>
+          <w:rFonts w:ascii="Times New Roman" w:hAnsi="Times New Roman" w:cs="Times New Roman"/>
+          <w:i/>
+          <w:sz w:val="23"/>
+          <w:szCs w:val="23"/>
         </w:rPr>
         <w:t xml:space="preserve">Professor Seth Foreman         </w:t>
       </w:r>
       <w:r>
         <w:rPr>
           <w:rFonts w:ascii="Times New Roman" w:hAnsi="Times New Roman" w:cs="Times New Roman"/>
+          <w:sz w:val="23"/>
+          <w:szCs w:val="23"/>
         </w:rPr>
         <w:t xml:space="preserve">         </w:t>
       </w:r>
       <w:r>
         <w:rPr>
           <w:rFonts w:ascii="Times New Roman" w:hAnsi="Times New Roman" w:cs="Times New Roman"/>
+          <w:sz w:val="23"/>
+          <w:szCs w:val="23"/>
         </w:rPr>
         <w:t xml:space="preserve">                                                     May 2016 – December 2016</w:t>
       </w:r>
@@ -830,77 +1350,103 @@
         <w:ind w:left="720"/>
         <w:rPr>
           <w:rFonts w:ascii="Times New Roman" w:hAnsi="Times New Roman" w:cs="Times New Roman"/>
-        </w:rPr>
-      </w:pPr>
-      <w:r>
-        <w:rPr>
-          <w:rFonts w:ascii="Times New Roman" w:hAnsi="Times New Roman" w:cs="Times New Roman"/>
+          <w:sz w:val="23"/>
+          <w:szCs w:val="23"/>
+        </w:rPr>
+      </w:pPr>
+      <w:r>
+        <w:rPr>
+          <w:rFonts w:ascii="Times New Roman" w:hAnsi="Times New Roman" w:cs="Times New Roman"/>
+          <w:sz w:val="23"/>
+          <w:szCs w:val="23"/>
         </w:rPr>
         <w:t>Wrote</w:t>
       </w:r>
       <w:r>
         <w:rPr>
           <w:rFonts w:ascii="Times New Roman" w:hAnsi="Times New Roman" w:cs="Times New Roman"/>
+          <w:sz w:val="23"/>
+          <w:szCs w:val="23"/>
         </w:rPr>
         <w:t xml:space="preserve"> simulation of a femtosecond laser releasing</w:t>
       </w:r>
       <w:r>
         <w:rPr>
           <w:rFonts w:ascii="Times New Roman" w:hAnsi="Times New Roman" w:cs="Times New Roman"/>
+          <w:sz w:val="23"/>
+          <w:szCs w:val="23"/>
         </w:rPr>
         <w:t xml:space="preserve"> photon</w:t>
       </w:r>
       <w:r>
         <w:rPr>
           <w:rFonts w:ascii="Times New Roman" w:hAnsi="Times New Roman" w:cs="Times New Roman"/>
+          <w:sz w:val="23"/>
+          <w:szCs w:val="23"/>
         </w:rPr>
         <w:t xml:space="preserve"> pulses </w:t>
       </w:r>
       <w:r>
         <w:rPr>
           <w:rFonts w:ascii="Times New Roman" w:hAnsi="Times New Roman" w:cs="Times New Roman"/>
+          <w:sz w:val="23"/>
+          <w:szCs w:val="23"/>
         </w:rPr>
         <w:t>towards</w:t>
       </w:r>
       <w:r>
         <w:rPr>
           <w:rFonts w:ascii="Times New Roman" w:hAnsi="Times New Roman" w:cs="Times New Roman"/>
+          <w:sz w:val="23"/>
+          <w:szCs w:val="23"/>
         </w:rPr>
         <w:t xml:space="preserve"> sharp metal alloy tip</w:t>
       </w:r>
       <w:r>
         <w:rPr>
           <w:rFonts w:ascii="Times New Roman" w:hAnsi="Times New Roman" w:cs="Times New Roman"/>
+          <w:sz w:val="23"/>
+          <w:szCs w:val="23"/>
         </w:rPr>
         <w:t xml:space="preserve">, altering </w:t>
       </w:r>
       <w:r>
         <w:rPr>
           <w:rFonts w:ascii="Times New Roman" w:hAnsi="Times New Roman" w:cs="Times New Roman"/>
+          <w:sz w:val="23"/>
+          <w:szCs w:val="23"/>
         </w:rPr>
         <w:t xml:space="preserve">parameters </w:t>
       </w:r>
       <w:r>
         <w:rPr>
           <w:rFonts w:ascii="Times New Roman" w:hAnsi="Times New Roman" w:cs="Times New Roman"/>
+          <w:sz w:val="23"/>
+          <w:szCs w:val="23"/>
         </w:rPr>
         <w:t xml:space="preserve">such as </w:t>
       </w:r>
       <w:r>
         <w:rPr>
           <w:rFonts w:ascii="Times New Roman" w:hAnsi="Times New Roman" w:cs="Times New Roman"/>
+          <w:sz w:val="23"/>
+          <w:szCs w:val="23"/>
         </w:rPr>
         <w:t>temperature</w:t>
       </w:r>
       <w:r>
         <w:rPr>
           <w:rFonts w:ascii="Times New Roman" w:hAnsi="Times New Roman" w:cs="Times New Roman"/>
+          <w:sz w:val="23"/>
+          <w:szCs w:val="23"/>
         </w:rPr>
         <w:t>, alloy composition and pulse length.</w:t>
       </w:r>
       <w:r>
         <w:rPr>
           <w:rFonts w:ascii="Times New Roman" w:hAnsi="Times New Roman" w:cs="Times New Roman"/>
+          <w:sz w:val="23"/>
+          <w:szCs w:val="23"/>
         </w:rPr>
         <w:t xml:space="preserve"> </w:t>
       </w:r>
@@ -909,15 +1455,15 @@
       <w:pPr>
         <w:rPr>
           <w:rFonts w:ascii="Times New Roman" w:hAnsi="Times New Roman" w:cs="Times New Roman"/>
-          <w:sz w:val="18"/>
-          <w:szCs w:val="18"/>
-        </w:rPr>
-      </w:pPr>
-      <w:r>
-        <w:rPr>
-          <w:rFonts w:ascii="Times New Roman" w:hAnsi="Times New Roman" w:cs="Times New Roman"/>
-          <w:sz w:val="18"/>
-          <w:szCs w:val="18"/>
+          <w:sz w:val="23"/>
+          <w:szCs w:val="23"/>
+        </w:rPr>
+      </w:pPr>
+      <w:r>
+        <w:rPr>
+          <w:rFonts w:ascii="Times New Roman" w:hAnsi="Times New Roman" w:cs="Times New Roman"/>
+          <w:sz w:val="23"/>
+          <w:szCs w:val="23"/>
         </w:rPr>
         <w:t xml:space="preserve"> </w:t>
       </w:r>
@@ -927,61 +1473,61 @@
         <w:rPr>
           <w:rFonts w:ascii="Times New Roman" w:hAnsi="Times New Roman" w:cs="Times New Roman"/>
           <w:b/>
-        </w:rPr>
-      </w:pPr>
-      <w:r>
-        <w:rPr>
-          <w:rFonts w:ascii="Times New Roman" w:hAnsi="Times New Roman" w:cs="Times New Roman"/>
-          <w:b/>
-        </w:rPr>
-        <w:t xml:space="preserve">ACADEMIC &amp; PERSONAL </w:t>
-      </w:r>
-      <w:r>
-        <w:rPr>
-          <w:rFonts w:ascii="Times New Roman" w:hAnsi="Times New Roman" w:cs="Times New Roman"/>
-          <w:b/>
-        </w:rPr>
-        <w:t>PROJECTS</w:t>
-      </w:r>
-    </w:p>
-    <w:p>
-      <w:pPr>
-        <w:rPr>
-          <w:rFonts w:ascii="Times New Roman" w:hAnsi="Times New Roman" w:cs="Times New Roman"/>
-        </w:rPr>
-      </w:pPr>
-      <w:r>
-        <w:rPr>
-          <w:rFonts w:ascii="Times New Roman" w:hAnsi="Times New Roman" w:cs="Times New Roman"/>
-          <w:b/>
-        </w:rPr>
-        <w:t>Multithreaded</w:t>
-      </w:r>
-      <w:r>
-        <w:rPr>
-          <w:rFonts w:ascii="Times New Roman" w:hAnsi="Times New Roman" w:cs="Times New Roman"/>
-          <w:b/>
-        </w:rPr>
-        <w:t xml:space="preserve"> Search Engine             </w:t>
-      </w:r>
-      <w:r>
-        <w:rPr>
-          <w:rFonts w:ascii="Times New Roman" w:hAnsi="Times New Roman" w:cs="Times New Roman"/>
-          <w:b/>
-        </w:rPr>
-        <w:t xml:space="preserve">                                         </w:t>
-      </w:r>
-      <w:r>
-        <w:rPr>
-          <w:rFonts w:ascii="Times New Roman" w:hAnsi="Times New Roman" w:cs="Times New Roman"/>
-          <w:b/>
-        </w:rPr>
-        <w:t xml:space="preserve">    </w:t>
-      </w:r>
-      <w:r>
-        <w:rPr>
-          <w:rFonts w:ascii="Times New Roman" w:hAnsi="Times New Roman" w:cs="Times New Roman"/>
-          <w:b/>
+          <w:sz w:val="23"/>
+          <w:szCs w:val="23"/>
+        </w:rPr>
+      </w:pPr>
+      <w:r>
+        <w:rPr>
+          <w:rFonts w:ascii="Times New Roman" w:hAnsi="Times New Roman" w:cs="Times New Roman"/>
+          <w:b/>
+          <w:sz w:val="23"/>
+          <w:szCs w:val="23"/>
+        </w:rPr>
+        <w:t>ACADEMIC &amp; PERSONAL PROJECTS</w:t>
+      </w:r>
+    </w:p>
+    <w:p>
+      <w:pPr>
+        <w:rPr>
+          <w:rFonts w:ascii="Times New Roman" w:hAnsi="Times New Roman" w:cs="Times New Roman"/>
+          <w:sz w:val="23"/>
+          <w:szCs w:val="23"/>
+        </w:rPr>
+      </w:pPr>
+      <w:r>
+        <w:rPr>
+          <w:rFonts w:ascii="Times New Roman" w:hAnsi="Times New Roman" w:cs="Times New Roman"/>
+          <w:b/>
+          <w:sz w:val="23"/>
+          <w:szCs w:val="23"/>
+        </w:rPr>
+        <w:t xml:space="preserve">When do stocks beat the S&amp;P?                </w:t>
+      </w:r>
+      <w:r>
+        <w:rPr>
+          <w:rFonts w:ascii="Times New Roman" w:hAnsi="Times New Roman" w:cs="Times New Roman"/>
+          <w:b/>
+          <w:sz w:val="23"/>
+          <w:szCs w:val="23"/>
+        </w:rPr>
+        <w:t xml:space="preserve">                                   </w:t>
+      </w:r>
+      <w:r>
+        <w:rPr>
+          <w:rFonts w:ascii="Times New Roman" w:hAnsi="Times New Roman" w:cs="Times New Roman"/>
+          <w:b/>
+          <w:sz w:val="23"/>
+          <w:szCs w:val="23"/>
+        </w:rPr>
+        <w:t xml:space="preserve">       </w:t>
+      </w:r>
+      <w:r>
+        <w:rPr>
+          <w:rFonts w:ascii="Times New Roman" w:hAnsi="Times New Roman" w:cs="Times New Roman"/>
+          <w:b/>
+          <w:sz w:val="23"/>
+          <w:szCs w:val="23"/>
         </w:rPr>
         <w:t xml:space="preserve"> </w:t>
       </w:r>
@@ -989,55 +1535,32 @@
         <w:rPr>
           <w:rFonts w:ascii="Times New Roman" w:hAnsi="Times New Roman" w:cs="Times New Roman"/>
           <w:b/>
-        </w:rPr>
-        <w:t xml:space="preserve">  </w:t>
-      </w:r>
-      <w:r>
-        <w:rPr>
-          <w:rFonts w:ascii="Times New Roman" w:hAnsi="Times New Roman" w:cs="Times New Roman"/>
-          <w:b/>
-        </w:rPr>
-        <w:t xml:space="preserve">  </w:t>
-      </w:r>
-      <w:r>
-        <w:rPr>
-          <w:rFonts w:ascii="Times New Roman" w:hAnsi="Times New Roman" w:cs="Times New Roman"/>
-        </w:rPr>
-        <w:t>January</w:t>
-      </w:r>
-      <w:r>
-        <w:rPr>
-          <w:rFonts w:ascii="Times New Roman" w:hAnsi="Times New Roman" w:cs="Times New Roman"/>
+          <w:sz w:val="23"/>
+          <w:szCs w:val="23"/>
+        </w:rPr>
+        <w:t xml:space="preserve">                          </w:t>
+      </w:r>
+      <w:r>
+        <w:rPr>
+          <w:rFonts w:ascii="Times New Roman" w:hAnsi="Times New Roman" w:cs="Times New Roman"/>
+          <w:sz w:val="23"/>
+          <w:szCs w:val="23"/>
+        </w:rPr>
+        <w:t>April</w:t>
+      </w:r>
+      <w:r>
+        <w:rPr>
+          <w:rFonts w:ascii="Times New Roman" w:hAnsi="Times New Roman" w:cs="Times New Roman"/>
+          <w:sz w:val="23"/>
+          <w:szCs w:val="23"/>
         </w:rPr>
         <w:t xml:space="preserve"> 201</w:t>
       </w:r>
       <w:r>
         <w:rPr>
           <w:rFonts w:ascii="Times New Roman" w:hAnsi="Times New Roman" w:cs="Times New Roman"/>
-        </w:rPr>
-        <w:t>9</w:t>
-      </w:r>
-      <w:r>
-        <w:rPr>
-          <w:rFonts w:ascii="Times New Roman" w:hAnsi="Times New Roman" w:cs="Times New Roman"/>
-        </w:rPr>
-        <w:t xml:space="preserve"> – </w:t>
-      </w:r>
-      <w:r>
-        <w:rPr>
-          <w:rFonts w:ascii="Times New Roman" w:hAnsi="Times New Roman" w:cs="Times New Roman"/>
-        </w:rPr>
-        <w:t>May</w:t>
-      </w:r>
-      <w:r>
-        <w:rPr>
-          <w:rFonts w:ascii="Times New Roman" w:hAnsi="Times New Roman" w:cs="Times New Roman"/>
-        </w:rPr>
-        <w:t xml:space="preserve"> 201</w:t>
-      </w:r>
-      <w:r>
-        <w:rPr>
-          <w:rFonts w:ascii="Times New Roman" w:hAnsi="Times New Roman" w:cs="Times New Roman"/>
+          <w:sz w:val="23"/>
+          <w:szCs w:val="23"/>
         </w:rPr>
         <w:t>9</w:t>
       </w:r>
@@ -1051,61 +1574,49 @@
         </w:numPr>
         <w:rPr>
           <w:rFonts w:ascii="Times New Roman" w:hAnsi="Times New Roman" w:cs="Times New Roman"/>
-        </w:rPr>
-      </w:pPr>
-      <w:r>
-        <w:rPr>
-          <w:rFonts w:ascii="Times New Roman" w:hAnsi="Times New Roman" w:cs="Times New Roman"/>
-        </w:rPr>
-        <w:t>W</w:t>
-      </w:r>
-      <w:r>
-        <w:rPr>
-          <w:rFonts w:ascii="Times New Roman" w:hAnsi="Times New Roman" w:cs="Times New Roman"/>
-        </w:rPr>
-        <w:t xml:space="preserve">rote a Java program that cleans and parses the text </w:t>
-      </w:r>
-      <w:r>
-        <w:rPr>
-          <w:rFonts w:ascii="Times New Roman" w:hAnsi="Times New Roman" w:cs="Times New Roman"/>
-        </w:rPr>
-        <w:t xml:space="preserve">from files and websites </w:t>
-      </w:r>
-      <w:r>
-        <w:rPr>
-          <w:rFonts w:ascii="Times New Roman" w:hAnsi="Times New Roman" w:cs="Times New Roman"/>
-        </w:rPr>
-        <w:t xml:space="preserve">into </w:t>
-      </w:r>
-      <w:r>
-        <w:rPr>
-          <w:rFonts w:ascii="Times New Roman" w:hAnsi="Times New Roman" w:cs="Times New Roman"/>
-        </w:rPr>
-        <w:t xml:space="preserve">an </w:t>
-      </w:r>
-      <w:r>
-        <w:rPr>
-          <w:rFonts w:ascii="Times New Roman" w:hAnsi="Times New Roman" w:cs="Times New Roman"/>
-        </w:rPr>
-        <w:t xml:space="preserve">inverted index </w:t>
-      </w:r>
-      <w:r>
-        <w:rPr>
-          <w:rFonts w:ascii="Times New Roman" w:hAnsi="Times New Roman" w:cs="Times New Roman"/>
-        </w:rPr>
-        <w:t xml:space="preserve">of </w:t>
-      </w:r>
-      <w:r>
-        <w:rPr>
-          <w:rFonts w:ascii="Times New Roman" w:hAnsi="Times New Roman" w:cs="Times New Roman"/>
-        </w:rPr>
-        <w:t>word stems</w:t>
-      </w:r>
-      <w:r>
-        <w:rPr>
-          <w:rFonts w:ascii="Times New Roman" w:hAnsi="Times New Roman" w:cs="Times New Roman"/>
-        </w:rPr>
-        <w:t xml:space="preserve"> and their locations within the corresponding document</w:t>
+          <w:sz w:val="23"/>
+          <w:szCs w:val="23"/>
+        </w:rPr>
+      </w:pPr>
+      <w:r>
+        <w:rPr>
+          <w:rFonts w:ascii="Times New Roman" w:hAnsi="Times New Roman" w:cs="Times New Roman"/>
+          <w:sz w:val="23"/>
+          <w:szCs w:val="23"/>
+        </w:rPr>
+        <w:t>Used</w:t>
+      </w:r>
+      <w:r>
+        <w:rPr>
+          <w:rFonts w:ascii="Times New Roman" w:hAnsi="Times New Roman" w:cs="Times New Roman"/>
+          <w:sz w:val="23"/>
+          <w:szCs w:val="23"/>
+        </w:rPr>
+        <w:t xml:space="preserve"> various classification methods, determin</w:t>
+      </w:r>
+      <w:r>
+        <w:rPr>
+          <w:rFonts w:ascii="Times New Roman" w:hAnsi="Times New Roman" w:cs="Times New Roman"/>
+          <w:sz w:val="23"/>
+          <w:szCs w:val="23"/>
+        </w:rPr>
+        <w:t>ing</w:t>
+      </w:r>
+      <w:r>
+        <w:rPr>
+          <w:rFonts w:ascii="Times New Roman" w:hAnsi="Times New Roman" w:cs="Times New Roman"/>
+          <w:sz w:val="23"/>
+          <w:szCs w:val="23"/>
+        </w:rPr>
+        <w:t xml:space="preserve"> </w:t>
+      </w:r>
+      <w:r>
+        <w:rPr>
+          <w:rFonts w:ascii="Times New Roman" w:hAnsi="Times New Roman" w:cs="Times New Roman"/>
+          <w:sz w:val="23"/>
+          <w:szCs w:val="23"/>
+        </w:rPr>
+        <w:t>essential stock performance metrics</w:t>
       </w:r>
     </w:p>
     <w:p>
@@ -1117,97 +1628,79 @@
         </w:numPr>
         <w:rPr>
           <w:rFonts w:ascii="Times New Roman" w:hAnsi="Times New Roman" w:cs="Times New Roman"/>
-        </w:rPr>
-      </w:pPr>
-      <w:r>
-        <w:rPr>
-          <w:rFonts w:ascii="Times New Roman" w:hAnsi="Times New Roman" w:cs="Times New Roman"/>
-        </w:rPr>
-        <w:t xml:space="preserve">Added </w:t>
-      </w:r>
-      <w:r>
-        <w:rPr>
-          <w:rFonts w:ascii="Times New Roman" w:hAnsi="Times New Roman" w:cs="Times New Roman"/>
-        </w:rPr>
-        <w:t xml:space="preserve">support </w:t>
-      </w:r>
-      <w:r>
-        <w:rPr>
-          <w:rFonts w:ascii="Times New Roman" w:hAnsi="Times New Roman" w:cs="Times New Roman"/>
-        </w:rPr>
-        <w:t xml:space="preserve">for </w:t>
-      </w:r>
-      <w:r>
-        <w:rPr>
-          <w:rFonts w:ascii="Times New Roman" w:hAnsi="Times New Roman" w:cs="Times New Roman"/>
-        </w:rPr>
-        <w:t>exact search and partial search</w:t>
-      </w:r>
-      <w:r>
-        <w:rPr>
-          <w:rFonts w:ascii="Times New Roman" w:hAnsi="Times New Roman" w:cs="Times New Roman"/>
-        </w:rPr>
-        <w:t>ing</w:t>
-      </w:r>
-    </w:p>
-    <w:p>
-      <w:pPr>
-        <w:rPr>
-          <w:rFonts w:ascii="Times New Roman" w:hAnsi="Times New Roman" w:cs="Times New Roman"/>
-        </w:rPr>
-      </w:pPr>
-      <w:r>
-        <w:rPr>
-          <w:rFonts w:ascii="Times New Roman" w:hAnsi="Times New Roman" w:cs="Times New Roman"/>
-          <w:b/>
-        </w:rPr>
-        <w:t xml:space="preserve">When do stocks beat the S&amp;P?                </w:t>
-      </w:r>
-      <w:r>
-        <w:rPr>
-          <w:rFonts w:ascii="Times New Roman" w:hAnsi="Times New Roman" w:cs="Times New Roman"/>
-          <w:b/>
-        </w:rPr>
-        <w:t xml:space="preserve">                                   </w:t>
-      </w:r>
-      <w:r>
-        <w:rPr>
-          <w:rFonts w:ascii="Times New Roman" w:hAnsi="Times New Roman" w:cs="Times New Roman"/>
-          <w:b/>
+          <w:sz w:val="23"/>
+          <w:szCs w:val="23"/>
+        </w:rPr>
+      </w:pPr>
+      <w:r>
+        <w:rPr>
+          <w:rFonts w:ascii="Times New Roman" w:hAnsi="Times New Roman" w:cs="Times New Roman"/>
+          <w:sz w:val="23"/>
+          <w:szCs w:val="23"/>
+        </w:rPr>
+        <w:t>E</w:t>
+      </w:r>
+      <w:r>
+        <w:rPr>
+          <w:rFonts w:ascii="Times New Roman" w:hAnsi="Times New Roman" w:cs="Times New Roman"/>
+          <w:sz w:val="23"/>
+          <w:szCs w:val="23"/>
+        </w:rPr>
+        <w:t>valuated securities in a binary manner to reflect if they had surpassed the S&amp;P 500’s performance for the equivalent time period</w:t>
+      </w:r>
+    </w:p>
+    <w:p>
+      <w:pPr>
+        <w:rPr>
+          <w:rFonts w:ascii="Times New Roman" w:hAnsi="Times New Roman" w:cs="Times New Roman"/>
+          <w:b/>
+          <w:sz w:val="23"/>
+          <w:szCs w:val="23"/>
+        </w:rPr>
+      </w:pPr>
+      <w:r>
+        <w:rPr>
+          <w:rFonts w:ascii="Times New Roman" w:hAnsi="Times New Roman" w:cs="Times New Roman"/>
+          <w:b/>
+          <w:sz w:val="23"/>
+          <w:szCs w:val="23"/>
+        </w:rPr>
+        <w:t xml:space="preserve">German Credit Risk Model                         </w:t>
+      </w:r>
+      <w:r>
+        <w:rPr>
+          <w:rFonts w:ascii="Times New Roman" w:hAnsi="Times New Roman" w:cs="Times New Roman"/>
+          <w:b/>
+          <w:sz w:val="23"/>
+          <w:szCs w:val="23"/>
+        </w:rPr>
+        <w:t xml:space="preserve">  </w:t>
+      </w:r>
+      <w:r>
+        <w:rPr>
+          <w:rFonts w:ascii="Times New Roman" w:hAnsi="Times New Roman" w:cs="Times New Roman"/>
+          <w:b/>
+          <w:sz w:val="23"/>
+          <w:szCs w:val="23"/>
+        </w:rPr>
+        <w:t xml:space="preserve">                                                       </w:t>
+      </w:r>
+      <w:r>
+        <w:rPr>
+          <w:rFonts w:ascii="Times New Roman" w:hAnsi="Times New Roman" w:cs="Times New Roman"/>
+          <w:b/>
+          <w:sz w:val="23"/>
+          <w:szCs w:val="23"/>
         </w:rPr>
         <w:t xml:space="preserve">       </w:t>
       </w:r>
       <w:r>
         <w:rPr>
           <w:rFonts w:ascii="Times New Roman" w:hAnsi="Times New Roman" w:cs="Times New Roman"/>
-          <w:b/>
-        </w:rPr>
-        <w:t xml:space="preserve"> </w:t>
-      </w:r>
-      <w:r>
-        <w:rPr>
-          <w:rFonts w:ascii="Times New Roman" w:hAnsi="Times New Roman" w:cs="Times New Roman"/>
-          <w:b/>
-        </w:rPr>
-        <w:t xml:space="preserve">                          </w:t>
-      </w:r>
-      <w:r>
-        <w:rPr>
-          <w:rFonts w:ascii="Times New Roman" w:hAnsi="Times New Roman" w:cs="Times New Roman"/>
-        </w:rPr>
-        <w:t>April</w:t>
-      </w:r>
-      <w:r>
-        <w:rPr>
-          <w:rFonts w:ascii="Times New Roman" w:hAnsi="Times New Roman" w:cs="Times New Roman"/>
-        </w:rPr>
-        <w:t xml:space="preserve"> 201</w:t>
-      </w:r>
-      <w:r>
-        <w:rPr>
-          <w:rFonts w:ascii="Times New Roman" w:hAnsi="Times New Roman" w:cs="Times New Roman"/>
-        </w:rPr>
-        <w:t>9</w:t>
+          <w:sz w:val="23"/>
+          <w:szCs w:val="23"/>
+        </w:rPr>
+        <w:t>March 2019</w:t>
       </w:r>
     </w:p>
     <w:p>
@@ -1219,226 +1712,66 @@
         </w:numPr>
         <w:rPr>
           <w:rFonts w:ascii="Times New Roman" w:hAnsi="Times New Roman" w:cs="Times New Roman"/>
-        </w:rPr>
-      </w:pPr>
-      <w:r>
-        <w:rPr>
-          <w:rFonts w:ascii="Times New Roman" w:hAnsi="Times New Roman" w:cs="Times New Roman"/>
-        </w:rPr>
-        <w:t>Using various classification methods, determin</w:t>
-      </w:r>
-      <w:r>
-        <w:rPr>
-          <w:rFonts w:ascii="Times New Roman" w:hAnsi="Times New Roman" w:cs="Times New Roman"/>
-        </w:rPr>
-        <w:t>ing</w:t>
-      </w:r>
-      <w:r>
-        <w:rPr>
-          <w:rFonts w:ascii="Times New Roman" w:hAnsi="Times New Roman" w:cs="Times New Roman"/>
+          <w:sz w:val="23"/>
+          <w:szCs w:val="23"/>
+        </w:rPr>
+      </w:pPr>
+      <w:r>
+        <w:rPr>
+          <w:rFonts w:ascii="Times New Roman" w:hAnsi="Times New Roman" w:cs="Times New Roman"/>
+          <w:sz w:val="23"/>
+          <w:szCs w:val="23"/>
+        </w:rPr>
+        <w:t>Built a credit risk scorecard (set of probability values) based on the sample data provided</w:t>
+      </w:r>
+    </w:p>
+    <w:p>
+      <w:pPr>
+        <w:rPr>
+          <w:rFonts w:ascii="Times New Roman" w:hAnsi="Times New Roman" w:cs="Times New Roman"/>
+          <w:sz w:val="23"/>
+          <w:szCs w:val="23"/>
+        </w:rPr>
+      </w:pPr>
+      <w:r>
+        <w:rPr>
+          <w:rFonts w:ascii="Times New Roman" w:hAnsi="Times New Roman" w:cs="Times New Roman"/>
+          <w:b/>
+          <w:sz w:val="23"/>
+          <w:szCs w:val="23"/>
+        </w:rPr>
+        <w:t>Retail-Fashion Stock Correlation Script</w:t>
+      </w:r>
+      <w:r>
+        <w:rPr>
+          <w:rFonts w:ascii="Times New Roman" w:hAnsi="Times New Roman" w:cs="Times New Roman"/>
+          <w:sz w:val="23"/>
+          <w:szCs w:val="23"/>
+        </w:rPr>
+        <w:t xml:space="preserve">                                                            </w:t>
+      </w:r>
+      <w:r>
+        <w:rPr>
+          <w:rFonts w:ascii="Times New Roman" w:hAnsi="Times New Roman" w:cs="Times New Roman"/>
+          <w:b/>
+          <w:sz w:val="23"/>
+          <w:szCs w:val="23"/>
         </w:rPr>
         <w:t xml:space="preserve"> </w:t>
       </w:r>
       <w:r>
         <w:rPr>
           <w:rFonts w:ascii="Times New Roman" w:hAnsi="Times New Roman" w:cs="Times New Roman"/>
-        </w:rPr>
-        <w:t xml:space="preserve">essential </w:t>
-      </w:r>
-      <w:r>
-        <w:rPr>
-          <w:rFonts w:ascii="Times New Roman" w:hAnsi="Times New Roman" w:cs="Times New Roman"/>
-        </w:rPr>
-        <w:t>stock performance</w:t>
-      </w:r>
-      <w:r>
-        <w:rPr>
-          <w:rFonts w:ascii="Times New Roman" w:hAnsi="Times New Roman" w:cs="Times New Roman"/>
-        </w:rPr>
-        <w:t xml:space="preserve"> metrics</w:t>
-      </w:r>
-    </w:p>
-    <w:p>
-      <w:pPr>
-        <w:pStyle w:val="ListParagraph"/>
-        <w:numPr>
-          <w:ilvl w:val="0"/>
-          <w:numId w:val="12"/>
-        </w:numPr>
-        <w:rPr>
-          <w:rFonts w:ascii="Times New Roman" w:hAnsi="Times New Roman" w:cs="Times New Roman"/>
-        </w:rPr>
-      </w:pPr>
-      <w:r>
-        <w:rPr>
-          <w:rFonts w:ascii="Times New Roman" w:hAnsi="Times New Roman" w:cs="Times New Roman"/>
-        </w:rPr>
-        <w:t>E</w:t>
-      </w:r>
-      <w:r>
-        <w:rPr>
-          <w:rFonts w:ascii="Times New Roman" w:hAnsi="Times New Roman" w:cs="Times New Roman"/>
-        </w:rPr>
-        <w:t xml:space="preserve">valuated </w:t>
-      </w:r>
-      <w:r>
-        <w:rPr>
-          <w:rFonts w:ascii="Times New Roman" w:hAnsi="Times New Roman" w:cs="Times New Roman"/>
-        </w:rPr>
-        <w:t xml:space="preserve">securities </w:t>
-      </w:r>
-      <w:r>
-        <w:rPr>
-          <w:rFonts w:ascii="Times New Roman" w:hAnsi="Times New Roman" w:cs="Times New Roman"/>
-        </w:rPr>
-        <w:t xml:space="preserve">in a </w:t>
-      </w:r>
-      <w:r>
-        <w:rPr>
-          <w:rFonts w:ascii="Times New Roman" w:hAnsi="Times New Roman" w:cs="Times New Roman"/>
-        </w:rPr>
-        <w:t>binary manner to reflect if they had surpassed the S&amp;P 500’s performance for the equivalent time period</w:t>
-      </w:r>
-    </w:p>
-    <w:p>
-      <w:pPr>
-        <w:rPr>
-          <w:rFonts w:ascii="Times New Roman" w:hAnsi="Times New Roman" w:cs="Times New Roman"/>
-          <w:b/>
-        </w:rPr>
-      </w:pPr>
-      <w:r>
-        <w:rPr>
-          <w:rFonts w:ascii="Times New Roman" w:hAnsi="Times New Roman" w:cs="Times New Roman"/>
-          <w:b/>
-        </w:rPr>
-        <w:t xml:space="preserve">German </w:t>
-      </w:r>
-      <w:r>
-        <w:rPr>
-          <w:rFonts w:ascii="Times New Roman" w:hAnsi="Times New Roman" w:cs="Times New Roman"/>
-          <w:b/>
-        </w:rPr>
-        <w:t>Credit Risk Model</w:t>
-      </w:r>
-      <w:r>
-        <w:rPr>
-          <w:rFonts w:ascii="Times New Roman" w:hAnsi="Times New Roman" w:cs="Times New Roman"/>
-          <w:b/>
-        </w:rPr>
-        <w:t xml:space="preserve">                         </w:t>
-      </w:r>
-      <w:r>
-        <w:rPr>
-          <w:rFonts w:ascii="Times New Roman" w:hAnsi="Times New Roman" w:cs="Times New Roman"/>
-          <w:b/>
-        </w:rPr>
-        <w:t xml:space="preserve">  </w:t>
-      </w:r>
-      <w:r>
-        <w:rPr>
-          <w:rFonts w:ascii="Times New Roman" w:hAnsi="Times New Roman" w:cs="Times New Roman"/>
-          <w:b/>
-        </w:rPr>
-        <w:t xml:space="preserve">                                                       </w:t>
-      </w:r>
-      <w:r>
-        <w:rPr>
-          <w:rFonts w:ascii="Times New Roman" w:hAnsi="Times New Roman" w:cs="Times New Roman"/>
-          <w:b/>
-        </w:rPr>
-        <w:t xml:space="preserve">       </w:t>
-      </w:r>
-      <w:r>
-        <w:rPr>
-          <w:rFonts w:ascii="Times New Roman" w:hAnsi="Times New Roman" w:cs="Times New Roman"/>
-        </w:rPr>
-        <w:t>March 2019</w:t>
-      </w:r>
-    </w:p>
-    <w:p>
-      <w:pPr>
-        <w:pStyle w:val="ListParagraph"/>
-        <w:numPr>
-          <w:ilvl w:val="0"/>
-          <w:numId w:val="12"/>
-        </w:numPr>
-        <w:rPr>
-          <w:rFonts w:ascii="Times New Roman" w:hAnsi="Times New Roman" w:cs="Times New Roman"/>
-        </w:rPr>
-      </w:pPr>
-      <w:r>
-        <w:rPr>
-          <w:rFonts w:ascii="Times New Roman" w:hAnsi="Times New Roman" w:cs="Times New Roman"/>
-        </w:rPr>
-        <w:t>B</w:t>
-      </w:r>
-      <w:r>
-        <w:rPr>
-          <w:rFonts w:ascii="Times New Roman" w:hAnsi="Times New Roman" w:cs="Times New Roman"/>
-        </w:rPr>
-        <w:t>uil</w:t>
-      </w:r>
-      <w:r>
-        <w:rPr>
-          <w:rFonts w:ascii="Times New Roman" w:hAnsi="Times New Roman" w:cs="Times New Roman"/>
-        </w:rPr>
-        <w:t xml:space="preserve">t </w:t>
-      </w:r>
-      <w:r>
-        <w:rPr>
-          <w:rFonts w:ascii="Times New Roman" w:hAnsi="Times New Roman" w:cs="Times New Roman"/>
-        </w:rPr>
-        <w:t xml:space="preserve">a credit risk scorecard </w:t>
-      </w:r>
-      <w:r>
-        <w:rPr>
-          <w:rFonts w:ascii="Times New Roman" w:hAnsi="Times New Roman" w:cs="Times New Roman"/>
-        </w:rPr>
-        <w:t>(</w:t>
-      </w:r>
-      <w:r>
-        <w:rPr>
-          <w:rFonts w:ascii="Times New Roman" w:hAnsi="Times New Roman" w:cs="Times New Roman"/>
-        </w:rPr>
-        <w:t>set of probability values) based on the sample data provided</w:t>
-      </w:r>
-    </w:p>
-    <w:p>
-      <w:pPr>
-        <w:rPr>
-          <w:rFonts w:ascii="Times New Roman" w:hAnsi="Times New Roman" w:cs="Times New Roman"/>
-        </w:rPr>
-      </w:pPr>
-      <w:r>
-        <w:rPr>
-          <w:rFonts w:ascii="Times New Roman" w:hAnsi="Times New Roman" w:cs="Times New Roman"/>
-          <w:b/>
-        </w:rPr>
-        <w:t>Retail-Fashion Stock Correlation Script</w:t>
-      </w:r>
-      <w:r>
-        <w:rPr>
-          <w:rFonts w:ascii="Times New Roman" w:hAnsi="Times New Roman" w:cs="Times New Roman"/>
-        </w:rPr>
-        <w:t xml:space="preserve">                                                            </w:t>
-      </w:r>
-      <w:r>
-        <w:rPr>
-          <w:rFonts w:ascii="Times New Roman" w:hAnsi="Times New Roman" w:cs="Times New Roman"/>
-          <w:b/>
-        </w:rPr>
-        <w:t xml:space="preserve"> </w:t>
-      </w:r>
-      <w:r>
-        <w:rPr>
-          <w:rFonts w:ascii="Times New Roman" w:hAnsi="Times New Roman" w:cs="Times New Roman"/>
+          <w:sz w:val="23"/>
+          <w:szCs w:val="23"/>
         </w:rPr>
         <w:t xml:space="preserve">September </w:t>
       </w:r>
       <w:r>
         <w:rPr>
           <w:rFonts w:ascii="Times New Roman" w:hAnsi="Times New Roman" w:cs="Times New Roman"/>
+          <w:sz w:val="23"/>
+          <w:szCs w:val="23"/>
         </w:rPr>
         <w:t>2018</w:t>
       </w:r>
@@ -1452,11 +1785,15 @@
         </w:numPr>
         <w:rPr>
           <w:rFonts w:ascii="Times New Roman" w:hAnsi="Times New Roman" w:cs="Times New Roman"/>
-        </w:rPr>
-      </w:pPr>
-      <w:r>
-        <w:rPr>
-          <w:rFonts w:ascii="Times New Roman" w:hAnsi="Times New Roman" w:cs="Times New Roman"/>
+          <w:sz w:val="23"/>
+          <w:szCs w:val="23"/>
+        </w:rPr>
+      </w:pPr>
+      <w:r>
+        <w:rPr>
+          <w:rFonts w:ascii="Times New Roman" w:hAnsi="Times New Roman" w:cs="Times New Roman"/>
+          <w:sz w:val="23"/>
+          <w:szCs w:val="23"/>
         </w:rPr>
         <w:t>Developed a methodology to compare percent changes in social media presence with percent changes in the corresponding retailer’s stock price.</w:t>
       </w:r>
@@ -1470,11 +1807,15 @@
         </w:numPr>
         <w:rPr>
           <w:rFonts w:ascii="Times New Roman" w:hAnsi="Times New Roman" w:cs="Times New Roman"/>
-        </w:rPr>
-      </w:pPr>
-      <w:r>
-        <w:rPr>
-          <w:rFonts w:ascii="Times New Roman" w:hAnsi="Times New Roman" w:cs="Times New Roman"/>
+          <w:sz w:val="23"/>
+          <w:szCs w:val="23"/>
+        </w:rPr>
+      </w:pPr>
+      <w:r>
+        <w:rPr>
+          <w:rFonts w:ascii="Times New Roman" w:hAnsi="Times New Roman" w:cs="Times New Roman"/>
+          <w:sz w:val="23"/>
+          <w:szCs w:val="23"/>
         </w:rPr>
         <w:t>Employed efficient use of Python API’s and libraries to obtain social media and stock price figures dating as far back as necessary.</w:t>
       </w:r>
@@ -1484,12 +1825,16 @@
         <w:rPr>
           <w:rFonts w:ascii="Times New Roman" w:hAnsi="Times New Roman" w:cs="Times New Roman"/>
           <w:b/>
-        </w:rPr>
-      </w:pPr>
-      <w:r>
-        <w:rPr>
-          <w:rFonts w:ascii="Times New Roman" w:hAnsi="Times New Roman" w:cs="Times New Roman"/>
-          <w:b/>
+          <w:sz w:val="23"/>
+          <w:szCs w:val="23"/>
+        </w:rPr>
+      </w:pPr>
+      <w:r>
+        <w:rPr>
+          <w:rFonts w:ascii="Times New Roman" w:hAnsi="Times New Roman" w:cs="Times New Roman"/>
+          <w:b/>
+          <w:sz w:val="23"/>
+          <w:szCs w:val="23"/>
         </w:rPr>
         <w:t xml:space="preserve">Facial Recognition </w:t>
       </w:r>
@@ -1497,6 +1842,8 @@
         <w:rPr>
           <w:rFonts w:ascii="Times New Roman" w:hAnsi="Times New Roman" w:cs="Times New Roman"/>
           <w:b/>
+          <w:sz w:val="23"/>
+          <w:szCs w:val="23"/>
         </w:rPr>
         <w:t>Algorithm</w:t>
       </w:r>
@@ -1504,6 +1851,8 @@
         <w:rPr>
           <w:rFonts w:ascii="Times New Roman" w:hAnsi="Times New Roman" w:cs="Times New Roman"/>
           <w:b/>
+          <w:sz w:val="23"/>
+          <w:szCs w:val="23"/>
         </w:rPr>
         <w:t xml:space="preserve"> </w:t>
       </w:r>
@@ -1511,6 +1860,8 @@
         <w:rPr>
           <w:rFonts w:ascii="Times New Roman" w:hAnsi="Times New Roman" w:cs="Times New Roman"/>
           <w:b/>
+          <w:sz w:val="23"/>
+          <w:szCs w:val="23"/>
         </w:rPr>
         <w:t xml:space="preserve">                       </w:t>
       </w:r>
@@ -1518,6 +1869,8 @@
         <w:rPr>
           <w:rFonts w:ascii="Times New Roman" w:hAnsi="Times New Roman" w:cs="Times New Roman"/>
           <w:b/>
+          <w:sz w:val="23"/>
+          <w:szCs w:val="23"/>
         </w:rPr>
         <w:t xml:space="preserve">     </w:t>
       </w:r>
@@ -1525,6 +1878,8 @@
         <w:rPr>
           <w:rFonts w:ascii="Times New Roman" w:hAnsi="Times New Roman" w:cs="Times New Roman"/>
           <w:b/>
+          <w:sz w:val="23"/>
+          <w:szCs w:val="23"/>
         </w:rPr>
         <w:t xml:space="preserve">  </w:t>
       </w:r>
@@ -1532,6 +1887,8 @@
         <w:rPr>
           <w:rFonts w:ascii="Times New Roman" w:hAnsi="Times New Roman" w:cs="Times New Roman"/>
           <w:b/>
+          <w:sz w:val="23"/>
+          <w:szCs w:val="23"/>
         </w:rPr>
         <w:t xml:space="preserve">     </w:t>
       </w:r>
@@ -1539,6 +1896,8 @@
         <w:rPr>
           <w:rFonts w:ascii="Times New Roman" w:hAnsi="Times New Roman" w:cs="Times New Roman"/>
           <w:b/>
+          <w:sz w:val="23"/>
+          <w:szCs w:val="23"/>
         </w:rPr>
         <w:t xml:space="preserve">             </w:t>
       </w:r>
@@ -1546,18 +1905,24 @@
         <w:rPr>
           <w:rFonts w:ascii="Times New Roman" w:hAnsi="Times New Roman" w:cs="Times New Roman"/>
           <w:b/>
+          <w:sz w:val="23"/>
+          <w:szCs w:val="23"/>
         </w:rPr>
         <w:t xml:space="preserve">     </w:t>
       </w:r>
       <w:r>
         <w:rPr>
           <w:rFonts w:ascii="Times New Roman" w:hAnsi="Times New Roman" w:cs="Times New Roman"/>
+          <w:sz w:val="23"/>
+          <w:szCs w:val="23"/>
         </w:rPr>
         <w:t>October</w:t>
       </w:r>
       <w:r>
         <w:rPr>
           <w:rFonts w:ascii="Times New Roman" w:hAnsi="Times New Roman" w:cs="Times New Roman"/>
+          <w:sz w:val="23"/>
+          <w:szCs w:val="23"/>
         </w:rPr>
         <w:t xml:space="preserve"> 2016 – December 2016</w:t>
       </w:r>
@@ -1571,53 +1936,55 @@
         </w:numPr>
         <w:rPr>
           <w:rFonts w:ascii="Times New Roman" w:hAnsi="Times New Roman" w:cs="Times New Roman"/>
-        </w:rPr>
-      </w:pPr>
-      <w:r>
-        <w:rPr>
-          <w:rFonts w:ascii="Times New Roman" w:hAnsi="Times New Roman" w:cs="Times New Roman"/>
+          <w:sz w:val="23"/>
+          <w:szCs w:val="23"/>
+        </w:rPr>
+      </w:pPr>
+      <w:r>
+        <w:rPr>
+          <w:rFonts w:ascii="Times New Roman" w:hAnsi="Times New Roman" w:cs="Times New Roman"/>
+          <w:sz w:val="23"/>
+          <w:szCs w:val="23"/>
         </w:rPr>
         <w:t>Wrote and trained</w:t>
       </w:r>
       <w:r>
         <w:rPr>
           <w:rFonts w:ascii="Times New Roman" w:hAnsi="Times New Roman" w:cs="Times New Roman"/>
+          <w:sz w:val="23"/>
+          <w:szCs w:val="23"/>
         </w:rPr>
         <w:t xml:space="preserve"> a</w:t>
       </w:r>
       <w:r>
         <w:rPr>
           <w:rFonts w:ascii="Times New Roman" w:hAnsi="Times New Roman" w:cs="Times New Roman"/>
-        </w:rPr>
-        <w:t xml:space="preserve"> </w:t>
-      </w:r>
-      <w:r>
-        <w:rPr>
-          <w:rFonts w:ascii="Times New Roman" w:hAnsi="Times New Roman" w:cs="Times New Roman"/>
-        </w:rPr>
-        <w:t xml:space="preserve">facial recognition </w:t>
-      </w:r>
-      <w:r>
-        <w:rPr>
-          <w:rFonts w:ascii="Times New Roman" w:hAnsi="Times New Roman" w:cs="Times New Roman"/>
-        </w:rPr>
-        <w:t xml:space="preserve">model with </w:t>
-      </w:r>
-      <w:r>
-        <w:rPr>
-          <w:rFonts w:ascii="Times New Roman" w:hAnsi="Times New Roman" w:cs="Times New Roman"/>
+          <w:sz w:val="23"/>
+          <w:szCs w:val="23"/>
+        </w:rPr>
+        <w:t xml:space="preserve"> facial recognition model with </w:t>
+      </w:r>
+      <w:r>
+        <w:rPr>
+          <w:rFonts w:ascii="Times New Roman" w:hAnsi="Times New Roman" w:cs="Times New Roman"/>
+          <w:sz w:val="23"/>
+          <w:szCs w:val="23"/>
         </w:rPr>
         <w:t>70% accuracy</w:t>
       </w:r>
       <w:r>
         <w:rPr>
           <w:rFonts w:ascii="Times New Roman" w:hAnsi="Times New Roman" w:cs="Times New Roman"/>
+          <w:sz w:val="23"/>
+          <w:szCs w:val="23"/>
         </w:rPr>
         <w:t xml:space="preserve"> using PCA and CV</w:t>
       </w:r>
       <w:r>
         <w:rPr>
           <w:rFonts w:ascii="Times New Roman" w:hAnsi="Times New Roman" w:cs="Times New Roman"/>
+          <w:sz w:val="23"/>
+          <w:szCs w:val="23"/>
         </w:rPr>
         <w:tab/>
       </w:r>
@@ -1626,30 +1993,17 @@
       <w:pPr>
         <w:rPr>
           <w:rFonts w:ascii="Times New Roman" w:hAnsi="Times New Roman" w:cs="Times New Roman"/>
-          <w:sz w:val="18"/>
-          <w:szCs w:val="18"/>
-        </w:rPr>
-      </w:pPr>
-      <w:r>
-        <w:rPr>
-          <w:rFonts w:ascii="Times New Roman" w:hAnsi="Times New Roman" w:cs="Times New Roman"/>
-          <w:sz w:val="18"/>
-          <w:szCs w:val="18"/>
-        </w:rPr>
-        <w:t xml:space="preserve"> </w:t>
-      </w:r>
-    </w:p>
-    <w:p>
-      <w:pPr>
-        <w:rPr>
-          <w:rFonts w:ascii="Times New Roman" w:hAnsi="Times New Roman" w:cs="Times New Roman"/>
-          <w:b/>
-        </w:rPr>
-      </w:pPr>
-      <w:r>
-        <w:rPr>
-          <w:rFonts w:ascii="Times New Roman" w:hAnsi="Times New Roman" w:cs="Times New Roman"/>
-          <w:b/>
+          <w:b/>
+          <w:sz w:val="23"/>
+          <w:szCs w:val="23"/>
+        </w:rPr>
+      </w:pPr>
+      <w:r>
+        <w:rPr>
+          <w:rFonts w:ascii="Times New Roman" w:hAnsi="Times New Roman" w:cs="Times New Roman"/>
+          <w:b/>
+          <w:sz w:val="23"/>
+          <w:szCs w:val="23"/>
         </w:rPr>
         <w:t>SKILLS</w:t>
       </w:r>
@@ -1663,49 +2017,71 @@
         </w:numPr>
         <w:rPr>
           <w:rFonts w:ascii="Times New Roman" w:hAnsi="Times New Roman" w:cs="Times New Roman"/>
-        </w:rPr>
-      </w:pPr>
-      <w:r>
-        <w:rPr>
-          <w:rFonts w:ascii="Times New Roman" w:hAnsi="Times New Roman" w:cs="Times New Roman"/>
+          <w:sz w:val="23"/>
+          <w:szCs w:val="23"/>
+        </w:rPr>
+      </w:pPr>
+      <w:r>
+        <w:rPr>
+          <w:rFonts w:ascii="Times New Roman" w:hAnsi="Times New Roman" w:cs="Times New Roman"/>
+          <w:sz w:val="23"/>
+          <w:szCs w:val="23"/>
+        </w:rPr>
+        <w:t xml:space="preserve">Excel, </w:t>
+      </w:r>
+      <w:r>
+        <w:rPr>
+          <w:rFonts w:ascii="Times New Roman" w:hAnsi="Times New Roman" w:cs="Times New Roman"/>
+          <w:sz w:val="23"/>
+          <w:szCs w:val="23"/>
         </w:rPr>
         <w:t xml:space="preserve">R, </w:t>
       </w:r>
       <w:r>
         <w:rPr>
           <w:rFonts w:ascii="Times New Roman" w:hAnsi="Times New Roman" w:cs="Times New Roman"/>
+          <w:sz w:val="23"/>
+          <w:szCs w:val="23"/>
         </w:rPr>
         <w:t>Python, Java,</w:t>
       </w:r>
       <w:r>
         <w:rPr>
           <w:rFonts w:ascii="Times New Roman" w:hAnsi="Times New Roman" w:cs="Times New Roman"/>
+          <w:sz w:val="23"/>
+          <w:szCs w:val="23"/>
         </w:rPr>
         <w:t xml:space="preserve"> SQL,</w:t>
       </w:r>
-      <w:bookmarkStart w:id="0" w:name="_GoBack"/>
-      <w:bookmarkEnd w:id="0"/>
-      <w:r>
-        <w:rPr>
-          <w:rFonts w:ascii="Times New Roman" w:hAnsi="Times New Roman" w:cs="Times New Roman"/>
+      <w:r>
+        <w:rPr>
+          <w:rFonts w:ascii="Times New Roman" w:hAnsi="Times New Roman" w:cs="Times New Roman"/>
+          <w:sz w:val="23"/>
+          <w:szCs w:val="23"/>
         </w:rPr>
         <w:t xml:space="preserve"> HTML, CSS, </w:t>
       </w:r>
       <w:r>
         <w:rPr>
           <w:rFonts w:ascii="Times New Roman" w:hAnsi="Times New Roman" w:cs="Times New Roman"/>
+          <w:sz w:val="23"/>
+          <w:szCs w:val="23"/>
         </w:rPr>
         <w:t xml:space="preserve">&amp; </w:t>
       </w:r>
       <w:r>
         <w:rPr>
           <w:rFonts w:ascii="Times New Roman" w:hAnsi="Times New Roman" w:cs="Times New Roman"/>
+          <w:sz w:val="23"/>
+          <w:szCs w:val="23"/>
         </w:rPr>
         <w:t>N</w:t>
       </w:r>
       <w:r>
         <w:rPr>
           <w:rFonts w:ascii="Times New Roman" w:hAnsi="Times New Roman" w:cs="Times New Roman"/>
+          <w:sz w:val="23"/>
+          <w:szCs w:val="23"/>
         </w:rPr>
         <w:t>LP</w:t>
       </w:r>
@@ -1719,36 +2095,46 @@
         </w:numPr>
         <w:rPr>
           <w:rFonts w:ascii="Times New Roman" w:hAnsi="Times New Roman" w:cs="Times New Roman"/>
-        </w:rPr>
-      </w:pPr>
-      <w:r>
-        <w:rPr>
-          <w:rFonts w:ascii="Times New Roman" w:hAnsi="Times New Roman" w:cs="Times New Roman"/>
+          <w:sz w:val="23"/>
+          <w:szCs w:val="23"/>
+        </w:rPr>
+      </w:pPr>
+      <w:r>
+        <w:rPr>
+          <w:rFonts w:ascii="Times New Roman" w:hAnsi="Times New Roman" w:cs="Times New Roman"/>
+          <w:sz w:val="23"/>
+          <w:szCs w:val="23"/>
         </w:rPr>
         <w:t>Fluent in Spanish</w:t>
       </w:r>
       <w:r>
         <w:rPr>
           <w:rFonts w:ascii="Times New Roman" w:hAnsi="Times New Roman" w:cs="Times New Roman"/>
+          <w:sz w:val="23"/>
+          <w:szCs w:val="23"/>
         </w:rPr>
         <w:t xml:space="preserve">. </w:t>
       </w:r>
       <w:r>
         <w:rPr>
           <w:rFonts w:ascii="Times New Roman" w:hAnsi="Times New Roman" w:cs="Times New Roman"/>
+          <w:sz w:val="23"/>
+          <w:szCs w:val="23"/>
         </w:rPr>
         <w:t>Conversational</w:t>
       </w:r>
       <w:r>
         <w:rPr>
           <w:rFonts w:ascii="Times New Roman" w:hAnsi="Times New Roman" w:cs="Times New Roman"/>
+          <w:sz w:val="23"/>
+          <w:szCs w:val="23"/>
         </w:rPr>
         <w:t xml:space="preserve"> in French.</w:t>
       </w:r>
     </w:p>
     <w:sectPr>
       <w:pgSz w:w="12240" w:h="15840"/>
-      <w:pgMar w:top="1296" w:right="1440" w:bottom="1296" w:left="1440" w:header="720" w:footer="720" w:gutter="0"/>
+      <w:pgMar w:top="1008" w:right="1440" w:bottom="1008" w:left="1440" w:header="720" w:footer="720" w:gutter="0"/>
       <w:cols w:space="720"/>
       <w:docGrid w:linePitch="360"/>
     </w:sectPr>
@@ -1757,8 +2143,8 @@
 </file>
 
 <file path=word/numbering.xml><?xml version="1.0" encoding="utf-8"?>
-<w:numbering xmlns:wpc="http://schemas.microsoft.com/office/word/2010/wordprocessingCanvas" xmlns:cx="http://schemas.microsoft.com/office/drawing/2014/chartex" xmlns:cx1="http://schemas.microsoft.com/office/drawing/2015/9/8/chartex" xmlns:cx2="http://schemas.microsoft.com/office/drawing/2015/10/21/chartex" xmlns:cx3="http://schemas.microsoft.com/office/drawing/2016/5/9/chartex" xmlns:cx4="http://schemas.microsoft.com/office/drawing/2016/5/10/chartex" xmlns:cx5="http://schemas.microsoft.com/office/drawing/2016/5/11/chartex" xmlns:cx6="http://schemas.microsoft.com/office/drawing/2016/5/12/chartex" xmlns:cx7="http://schemas.microsoft.com/office/drawing/2016/5/13/chartex" xmlns:cx8="http://schemas.microsoft.com/office/drawing/2016/5/14/chartex" xmlns:mc="http://schemas.openxmlformats.org/markup-compatibility/2006" xmlns:aink="http://schemas.microsoft.com/office/drawing/2016/ink" xmlns:am3d="http://schemas.microsoft.com/office/drawing/2017/model3d" xmlns:o="urn:schemas-microsoft-com:office:office" xmlns:r="http://schemas.openxmlformats.org/officeDocument/2006/relationships" xmlns:m="http://schemas.openxmlformats.org/officeDocument/2006/math" xmlns:v="urn:schemas-microsoft-com:vml" xmlns:wp14="http://schemas.microsoft.com/office/word/2010/wordprocessingDrawing" xmlns:wp="http://schemas.openxmlformats.org/drawingml/2006/wordprocessingDrawing" xmlns:w10="urn:schemas-microsoft-com:office:word" xmlns:w="http://schemas.openxmlformats.org/wordprocessingml/2006/main" xmlns:w14="http://schemas.microsoft.com/office/word/2010/wordml" xmlns:w15="http://schemas.microsoft.com/office/word/2012/wordml" xmlns:w16cid="http://schemas.microsoft.com/office/word/2016/wordml/cid" xmlns:w16se="http://schemas.microsoft.com/office/word/2015/wordml/symex" xmlns:wpg="http://schemas.microsoft.com/office/word/2010/wordprocessingGroup" xmlns:wpi="http://schemas.microsoft.com/office/word/2010/wordprocessingInk" xmlns:wne="http://schemas.microsoft.com/office/word/2006/wordml" xmlns:wps="http://schemas.microsoft.com/office/word/2010/wordprocessingShape" mc:Ignorable="w14 w15 w16se w16cid wp14">
-  <w:abstractNum w:abstractNumId="0" w15:restartNumberingAfterBreak="0">
+<w:numbering xmlns:wpc="http://schemas.microsoft.com/office/word/2010/wordprocessingCanvas" xmlns:mo="http://schemas.microsoft.com/office/mac/office/2008/main" xmlns:mc="http://schemas.openxmlformats.org/markup-compatibility/2006" xmlns:mv="urn:schemas-microsoft-com:mac:vml" xmlns:o="urn:schemas-microsoft-com:office:office" xmlns:r="http://schemas.openxmlformats.org/officeDocument/2006/relationships" xmlns:m="http://schemas.openxmlformats.org/officeDocument/2006/math" xmlns:v="urn:schemas-microsoft-com:vml" xmlns:wp14="http://schemas.microsoft.com/office/word/2010/wordprocessingDrawing" xmlns:wp="http://schemas.openxmlformats.org/drawingml/2006/wordprocessingDrawing" xmlns:w10="urn:schemas-microsoft-com:office:word" xmlns:w="http://schemas.openxmlformats.org/wordprocessingml/2006/main" xmlns:w14="http://schemas.microsoft.com/office/word/2010/wordml" xmlns:w15="http://schemas.microsoft.com/office/word/2012/wordml" xmlns:wpg="http://schemas.microsoft.com/office/word/2010/wordprocessingGroup" xmlns:wpi="http://schemas.microsoft.com/office/word/2010/wordprocessingInk" xmlns:wne="http://schemas.microsoft.com/office/word/2006/wordml" xmlns:wps="http://schemas.microsoft.com/office/word/2010/wordprocessingShape" mc:Ignorable="w14 w15 wp14">
+  <w:abstractNum w:abstractNumId="0">
     <w:nsid w:val="04E56FC0"/>
     <w:multiLevelType w:val="hybridMultilevel"/>
     <w:tmpl w:val="E2E89202"/>
@@ -1871,7 +2257,7 @@
       </w:rPr>
     </w:lvl>
   </w:abstractNum>
-  <w:abstractNum w:abstractNumId="1" w15:restartNumberingAfterBreak="0">
+  <w:abstractNum w:abstractNumId="1">
     <w:nsid w:val="12F579B8"/>
     <w:multiLevelType w:val="hybridMultilevel"/>
     <w:tmpl w:val="6A7CB67A"/>
@@ -1984,7 +2370,7 @@
       </w:rPr>
     </w:lvl>
   </w:abstractNum>
-  <w:abstractNum w:abstractNumId="2" w15:restartNumberingAfterBreak="0">
+  <w:abstractNum w:abstractNumId="2">
     <w:nsid w:val="17607C56"/>
     <w:multiLevelType w:val="hybridMultilevel"/>
     <w:tmpl w:val="A0E05584"/>
@@ -2097,7 +2483,7 @@
       </w:rPr>
     </w:lvl>
   </w:abstractNum>
-  <w:abstractNum w:abstractNumId="3" w15:restartNumberingAfterBreak="0">
+  <w:abstractNum w:abstractNumId="3">
     <w:nsid w:val="1D447EC4"/>
     <w:multiLevelType w:val="hybridMultilevel"/>
     <w:tmpl w:val="D288463C"/>
@@ -2210,7 +2596,7 @@
       </w:rPr>
     </w:lvl>
   </w:abstractNum>
-  <w:abstractNum w:abstractNumId="4" w15:restartNumberingAfterBreak="0">
+  <w:abstractNum w:abstractNumId="4">
     <w:nsid w:val="2DB001ED"/>
     <w:multiLevelType w:val="multilevel"/>
     <w:tmpl w:val="1DFCD3F8"/>
@@ -2359,7 +2745,7 @@
       </w:rPr>
     </w:lvl>
   </w:abstractNum>
-  <w:abstractNum w:abstractNumId="5" w15:restartNumberingAfterBreak="0">
+  <w:abstractNum w:abstractNumId="5">
     <w:nsid w:val="2F494A33"/>
     <w:multiLevelType w:val="hybridMultilevel"/>
     <w:tmpl w:val="832E1414"/>
@@ -2472,7 +2858,7 @@
       </w:rPr>
     </w:lvl>
   </w:abstractNum>
-  <w:abstractNum w:abstractNumId="6" w15:restartNumberingAfterBreak="0">
+  <w:abstractNum w:abstractNumId="6">
     <w:nsid w:val="360C3263"/>
     <w:multiLevelType w:val="hybridMultilevel"/>
     <w:tmpl w:val="60E6E6E6"/>
@@ -2585,7 +2971,7 @@
       </w:rPr>
     </w:lvl>
   </w:abstractNum>
-  <w:abstractNum w:abstractNumId="7" w15:restartNumberingAfterBreak="0">
+  <w:abstractNum w:abstractNumId="7">
     <w:nsid w:val="422000C9"/>
     <w:multiLevelType w:val="multilevel"/>
     <w:tmpl w:val="BFF014B8"/>
@@ -2734,7 +3120,7 @@
       </w:rPr>
     </w:lvl>
   </w:abstractNum>
-  <w:abstractNum w:abstractNumId="8" w15:restartNumberingAfterBreak="0">
+  <w:abstractNum w:abstractNumId="8">
     <w:nsid w:val="5E814AF0"/>
     <w:multiLevelType w:val="hybridMultilevel"/>
     <w:tmpl w:val="41D263C0"/>
@@ -2847,7 +3233,7 @@
       </w:rPr>
     </w:lvl>
   </w:abstractNum>
-  <w:abstractNum w:abstractNumId="9" w15:restartNumberingAfterBreak="0">
+  <w:abstractNum w:abstractNumId="9">
     <w:nsid w:val="6F572699"/>
     <w:multiLevelType w:val="hybridMultilevel"/>
     <w:tmpl w:val="EF0409FE"/>
@@ -2960,7 +3346,7 @@
       </w:rPr>
     </w:lvl>
   </w:abstractNum>
-  <w:abstractNum w:abstractNumId="10" w15:restartNumberingAfterBreak="0">
+  <w:abstractNum w:abstractNumId="10">
     <w:nsid w:val="72190263"/>
     <w:multiLevelType w:val="hybridMultilevel"/>
     <w:tmpl w:val="8C589E6E"/>
@@ -3073,7 +3459,7 @@
       </w:rPr>
     </w:lvl>
   </w:abstractNum>
-  <w:abstractNum w:abstractNumId="11" w15:restartNumberingAfterBreak="0">
+  <w:abstractNum w:abstractNumId="11">
     <w:nsid w:val="74467734"/>
     <w:multiLevelType w:val="hybridMultilevel"/>
     <w:tmpl w:val="D3CA9134"/>
@@ -3226,7 +3612,7 @@
 </file>
 
 <file path=word/styles.xml><?xml version="1.0" encoding="utf-8"?>
-<w:styles xmlns:mc="http://schemas.openxmlformats.org/markup-compatibility/2006" xmlns:r="http://schemas.openxmlformats.org/officeDocument/2006/relationships" xmlns:w="http://schemas.openxmlformats.org/wordprocessingml/2006/main" xmlns:w14="http://schemas.microsoft.com/office/word/2010/wordml" xmlns:w15="http://schemas.microsoft.com/office/word/2012/wordml" xmlns:w16cid="http://schemas.microsoft.com/office/word/2016/wordml/cid" xmlns:w16se="http://schemas.microsoft.com/office/word/2015/wordml/symex" mc:Ignorable="w14 w15 w16se w16cid">
+<w:styles xmlns:mc="http://schemas.openxmlformats.org/markup-compatibility/2006" xmlns:r="http://schemas.openxmlformats.org/officeDocument/2006/relationships" xmlns:w="http://schemas.openxmlformats.org/wordprocessingml/2006/main" xmlns:w14="http://schemas.microsoft.com/office/word/2010/wordml" xmlns:w15="http://schemas.microsoft.com/office/word/2012/wordml" mc:Ignorable="w14 w15">
   <w:docDefaults>
     <w:rPrDefault>
       <w:rPr>
@@ -3238,7 +3624,7 @@
     </w:rPrDefault>
     <w:pPrDefault/>
   </w:docDefaults>
-  <w:latentStyles w:defLockedState="0" w:defUIPriority="99" w:defSemiHidden="0" w:defUnhideWhenUsed="0" w:defQFormat="0" w:count="376">
+  <w:latentStyles w:defLockedState="0" w:defUIPriority="99" w:defSemiHidden="0" w:defUnhideWhenUsed="0" w:defQFormat="0" w:count="380">
     <w:lsdException w:name="Normal" w:uiPriority="0" w:qFormat="1"/>
     <w:lsdException w:name="heading 1" w:uiPriority="9" w:qFormat="1"/>
     <w:lsdException w:name="heading 2" w:semiHidden="1" w:uiPriority="9" w:unhideWhenUsed="1" w:qFormat="1"/>
@@ -3610,8 +3996,6 @@
     <w:lsdException w:name="List Table 5 Dark Accent 6" w:uiPriority="50"/>
     <w:lsdException w:name="List Table 6 Colorful Accent 6" w:uiPriority="51"/>
     <w:lsdException w:name="List Table 7 Colorful Accent 6" w:uiPriority="52"/>
-    <w:lsdException w:name="Mention" w:semiHidden="1" w:unhideWhenUsed="1"/>
-    <w:lsdException w:name="Smart Hyperlink" w:semiHidden="1" w:unhideWhenUsed="1"/>
   </w:latentStyles>
   <w:style w:type="paragraph" w:default="1" w:styleId="Normal">
     <w:name w:val="Normal"/>
@@ -3925,7 +4309,7 @@
 </file>
 
 <file path=customXml/itemProps1.xml><?xml version="1.0" encoding="utf-8"?>
-<ds:datastoreItem xmlns:ds="http://schemas.openxmlformats.org/officeDocument/2006/customXml" ds:itemID="{A50F88DB-9C6E-454C-A2D3-066C1687D764}">
+<ds:datastoreItem xmlns:ds="http://schemas.openxmlformats.org/officeDocument/2006/customXml" ds:itemID="{518D6AA3-14F1-6D44-9650-D87EF211EB7A}">
   <ds:schemaRefs>
     <ds:schemaRef ds:uri="http://schemas.openxmlformats.org/officeDocument/2006/bibliography"/>
   </ds:schemaRefs>

</xml_diff>